<commit_message>
Math processing error confined to gh-pages - debugging
</commit_message>
<xml_diff>
--- a/LaTeXtoPDFandMathJax-VanillaStressTest.docx
+++ b/LaTeXtoPDFandMathJax-VanillaStressTest.docx
@@ -178,23 +178,6 @@
             <w:rStyle w:val="Hyperlink"/>
           </w:rPr>
           <w:t xml:space="preserve">Standard mathematical structures</w:t>
-        </w:r>
-      </w:hyperlink>
-      <w:r>
-        <w:br w:type="textWrapping"/>
-      </w:r>
-      <w:r>
-        <w:t xml:space="preserve">5</w:t>
-      </w:r>
-      <w:r>
-        <w:t xml:space="preserve"> </w:t>
-      </w:r>
-      <w:hyperlink w:anchor="x1-110005">
-        <w:r>
-          <w:rPr>
-            <w:rStyle w:val="Hyperlink"/>
-          </w:rPr>
-          <w:t xml:space="preserve">Standard graphics</w:t>
         </w:r>
       </w:hyperlink>
     </w:p>
@@ -1050,14 +1033,9 @@
       <w:r>
         <w:t xml:space="preserve">[</w:t>
       </w:r>
-      <w:hyperlink w:anchor="XKopkaDaly">
-        <w:r>
-          <w:rPr>
-            <w:rStyle w:val="Hyperlink"/>
-          </w:rPr>
-          <w:t xml:space="preserve">1</w:t>
-        </w:r>
-      </w:hyperlink>
+      <w:r>
+        <w:t xml:space="preserve">?</w:t>
+      </w:r>
       <w:r>
         <w:t xml:space="preserve">]</w:t>
       </w:r>
@@ -13156,2248 +13134,6 @@
       <w:pPr>
         <w:pStyle w:val="FirstParagraph"/>
       </w:pPr>
-      <m:oMathPara>
-        <m:oMathParaPr>
-          <m:jc m:val="center"/>
-        </m:oMathParaPr>
-        <m:oMath>
-          <m:m>
-            <m:mPr>
-              <m:baseJc m:val="center"/>
-              <m:plcHide m:val="1"/>
-              <m:mcs>
-                <m:mc>
-                  <m:mcPr>
-                    <m:mcJc m:val="left"/>
-                    <m:count m:val="1"/>
-                  </m:mcPr>
-                </m:mc>
-                <m:mc>
-                  <m:mcPr>
-                    <m:mcJc m:val="left"/>
-                    <m:count m:val="1"/>
-                  </m:mcPr>
-                </m:mc>
-                <m:mc>
-                  <m:mcPr>
-                    <m:mcJc m:val="left"/>
-                    <m:count m:val="1"/>
-                  </m:mcPr>
-                </m:mc>
-                <m:mc>
-                  <m:mcPr>
-                    <m:mcJc m:val="left"/>
-                    <m:count m:val="1"/>
-                  </m:mcPr>
-                </m:mc>
-              </m:mcs>
-            </m:mPr>
-            <m:mr>
-              <m:e/>
-              <m:e/>
-              <m:e>
-                <m:r>
-                  <m:t>a</m:t>
-                </m:r>
-                <m:r>
-                  <m:t>=</m:t>
-                </m:r>
-                <m:r>
-                  <m:t>b</m:t>
-                </m:r>
-                <m:r>
-                  <m:t>=</m:t>
-                </m:r>
-                <m:r>
-                  <m:t>c</m:t>
-                </m:r>
-                <m:r>
-                  <m:t>=</m:t>
-                </m:r>
-                <m:r>
-                  <m:t>d</m:t>
-                </m:r>
-                <m:r>
-                  <m:t>=</m:t>
-                </m:r>
-                <m:r>
-                  <m:t>e</m:t>
-                </m:r>
-                <m:r>
-                  <m:t>=</m:t>
-                </m:r>
-                <m:r>
-                  <m:t>f</m:t>
-                </m:r>
-                <m:r>
-                  <m:t>=</m:t>
-                </m:r>
-                <m:r>
-                  <m:t>g</m:t>
-                </m:r>
-                <m:r>
-                  <m:t>=</m:t>
-                </m:r>
-                <m:r>
-                  <m:t>h</m:t>
-                </m:r>
-                <m:r>
-                  <m:t>=</m:t>
-                </m:r>
-                <m:r>
-                  <m:t>i</m:t>
-                </m:r>
-                <m:r>
-                  <m:t>=</m:t>
-                </m:r>
-                <m:r>
-                  <m:t>j</m:t>
-                </m:r>
-                <m:r>
-                  <m:t>=</m:t>
-                </m:r>
-                <m:r>
-                  <m:t>k</m:t>
-                </m:r>
-                <m:r>
-                  <m:t>=</m:t>
-                </m:r>
-                <m:r>
-                  <m:t>l</m:t>
-                </m:r>
-                <m:r>
-                  <m:t>=</m:t>
-                </m:r>
-                <m:r>
-                  <m:t>m</m:t>
-                </m:r>
-                <m:r>
-                  <m:t>=</m:t>
-                </m:r>
-                <m:r>
-                  <m:t>n</m:t>
-                </m:r>
-                <m:r>
-                  <m:t>=</m:t>
-                </m:r>
-                <m:r>
-                  <m:t>o</m:t>
-                </m:r>
-                <m:r>
-                  <m:t>=</m:t>
-                </m:r>
-                <m:r>
-                  <m:t>p</m:t>
-                </m:r>
-                <m:r>
-                  <m:t>=</m:t>
-                </m:r>
-                <m:r>
-                  <m:t>q</m:t>
-                </m:r>
-                <m:r>
-                  <m:t>=</m:t>
-                </m:r>
-                <m:r>
-                  <m:t>r</m:t>
-                </m:r>
-                <m:r>
-                  <m:t>=</m:t>
-                </m:r>
-                <m:r>
-                  <m:t>s</m:t>
-                </m:r>
-                <m:r>
-                  <m:t>=</m:t>
-                </m:r>
-                <m:r>
-                  <m:t>t</m:t>
-                </m:r>
-              </m:e>
-              <m:e/>
-            </m:mr>
-            <m:mr>
-              <m:e/>
-              <m:e/>
-              <m:e>
-                <m:r>
-                  <m:t>a</m:t>
-                </m:r>
-                <m:r>
-                  <m:t>&lt;</m:t>
-                </m:r>
-                <m:r>
-                  <m:t>b</m:t>
-                </m:r>
-                <m:r>
-                  <m:t>&lt;</m:t>
-                </m:r>
-                <m:r>
-                  <m:t>c</m:t>
-                </m:r>
-                <m:r>
-                  <m:t>&lt;</m:t>
-                </m:r>
-                <m:r>
-                  <m:t>d</m:t>
-                </m:r>
-                <m:r>
-                  <m:t>&lt;</m:t>
-                </m:r>
-                <m:r>
-                  <m:t>e</m:t>
-                </m:r>
-                <m:r>
-                  <m:t>&lt;</m:t>
-                </m:r>
-                <m:r>
-                  <m:t>f</m:t>
-                </m:r>
-                <m:r>
-                  <m:t>&lt;</m:t>
-                </m:r>
-                <m:r>
-                  <m:t>g</m:t>
-                </m:r>
-                <m:r>
-                  <m:t>&lt;</m:t>
-                </m:r>
-                <m:r>
-                  <m:t>h</m:t>
-                </m:r>
-                <m:r>
-                  <m:t>&lt;</m:t>
-                </m:r>
-                <m:r>
-                  <m:t>i</m:t>
-                </m:r>
-                <m:r>
-                  <m:t>&lt;</m:t>
-                </m:r>
-                <m:r>
-                  <m:t>j</m:t>
-                </m:r>
-                <m:r>
-                  <m:t>&lt;</m:t>
-                </m:r>
-                <m:r>
-                  <m:t>k</m:t>
-                </m:r>
-                <m:r>
-                  <m:t>&lt;</m:t>
-                </m:r>
-                <m:r>
-                  <m:t>l</m:t>
-                </m:r>
-                <m:r>
-                  <m:t>&lt;</m:t>
-                </m:r>
-                <m:r>
-                  <m:t>m</m:t>
-                </m:r>
-                <m:r>
-                  <m:t>&lt;</m:t>
-                </m:r>
-                <m:r>
-                  <m:t>n</m:t>
-                </m:r>
-                <m:r>
-                  <m:t>&lt;</m:t>
-                </m:r>
-                <m:r>
-                  <m:t>o</m:t>
-                </m:r>
-                <m:r>
-                  <m:t>&lt;</m:t>
-                </m:r>
-                <m:r>
-                  <m:t>p</m:t>
-                </m:r>
-                <m:r>
-                  <m:t>&lt;</m:t>
-                </m:r>
-                <m:r>
-                  <m:t>q</m:t>
-                </m:r>
-                <m:r>
-                  <m:t>&lt;</m:t>
-                </m:r>
-                <m:r>
-                  <m:t>r</m:t>
-                </m:r>
-                <m:r>
-                  <m:t>&lt;</m:t>
-                </m:r>
-                <m:r>
-                  <m:t>s</m:t>
-                </m:r>
-                <m:r>
-                  <m:t>&lt;</m:t>
-                </m:r>
-                <m:r>
-                  <m:t>t</m:t>
-                </m:r>
-              </m:e>
-              <m:e/>
-            </m:mr>
-            <m:mr>
-              <m:e/>
-              <m:e/>
-              <m:e>
-                <m:r>
-                  <m:t>a</m:t>
-                </m:r>
-                <m:r>
-                  <m:t>&gt;</m:t>
-                </m:r>
-                <m:r>
-                  <m:t>b</m:t>
-                </m:r>
-                <m:r>
-                  <m:t>&gt;</m:t>
-                </m:r>
-                <m:r>
-                  <m:t>c</m:t>
-                </m:r>
-                <m:r>
-                  <m:t>&gt;</m:t>
-                </m:r>
-                <m:r>
-                  <m:t>d</m:t>
-                </m:r>
-                <m:r>
-                  <m:t>&gt;</m:t>
-                </m:r>
-                <m:r>
-                  <m:t>e</m:t>
-                </m:r>
-                <m:r>
-                  <m:t>&gt;</m:t>
-                </m:r>
-                <m:r>
-                  <m:t>f</m:t>
-                </m:r>
-                <m:r>
-                  <m:t>&gt;</m:t>
-                </m:r>
-                <m:r>
-                  <m:t>g</m:t>
-                </m:r>
-                <m:r>
-                  <m:t>&gt;</m:t>
-                </m:r>
-                <m:r>
-                  <m:t>h</m:t>
-                </m:r>
-                <m:r>
-                  <m:t>&gt;</m:t>
-                </m:r>
-                <m:r>
-                  <m:t>i</m:t>
-                </m:r>
-                <m:r>
-                  <m:t>&gt;</m:t>
-                </m:r>
-                <m:r>
-                  <m:t>j</m:t>
-                </m:r>
-                <m:r>
-                  <m:t>&gt;</m:t>
-                </m:r>
-                <m:r>
-                  <m:t>k</m:t>
-                </m:r>
-                <m:r>
-                  <m:t>&gt;</m:t>
-                </m:r>
-                <m:r>
-                  <m:t>l</m:t>
-                </m:r>
-                <m:r>
-                  <m:t>&gt;</m:t>
-                </m:r>
-                <m:r>
-                  <m:t>m</m:t>
-                </m:r>
-                <m:r>
-                  <m:t>&gt;</m:t>
-                </m:r>
-                <m:r>
-                  <m:t>n</m:t>
-                </m:r>
-                <m:r>
-                  <m:t>&gt;</m:t>
-                </m:r>
-                <m:r>
-                  <m:t>o</m:t>
-                </m:r>
-                <m:r>
-                  <m:t>&gt;</m:t>
-                </m:r>
-                <m:r>
-                  <m:t>p</m:t>
-                </m:r>
-                <m:r>
-                  <m:t>&gt;</m:t>
-                </m:r>
-                <m:r>
-                  <m:t>q</m:t>
-                </m:r>
-                <m:r>
-                  <m:t>&gt;</m:t>
-                </m:r>
-                <m:r>
-                  <m:t>r</m:t>
-                </m:r>
-                <m:r>
-                  <m:t>&gt;</m:t>
-                </m:r>
-                <m:r>
-                  <m:t>s</m:t>
-                </m:r>
-                <m:r>
-                  <m:t>&gt;</m:t>
-                </m:r>
-                <m:r>
-                  <m:t>t</m:t>
-                </m:r>
-              </m:e>
-              <m:e/>
-            </m:mr>
-            <m:mr>
-              <m:e/>
-              <m:e/>
-              <m:e>
-                <m:r>
-                  <m:t>a</m:t>
-                </m:r>
-                <m:r>
-                  <m:t>≤</m:t>
-                </m:r>
-                <m:r>
-                  <m:t>b</m:t>
-                </m:r>
-                <m:r>
-                  <m:t>≤</m:t>
-                </m:r>
-                <m:r>
-                  <m:t>c</m:t>
-                </m:r>
-                <m:r>
-                  <m:t>≤</m:t>
-                </m:r>
-                <m:r>
-                  <m:t>d</m:t>
-                </m:r>
-                <m:r>
-                  <m:t>≤</m:t>
-                </m:r>
-                <m:r>
-                  <m:t>e</m:t>
-                </m:r>
-                <m:r>
-                  <m:t>≤</m:t>
-                </m:r>
-                <m:r>
-                  <m:t>f</m:t>
-                </m:r>
-                <m:r>
-                  <m:t>≤</m:t>
-                </m:r>
-                <m:r>
-                  <m:t>g</m:t>
-                </m:r>
-                <m:r>
-                  <m:t>≤</m:t>
-                </m:r>
-                <m:r>
-                  <m:t>h</m:t>
-                </m:r>
-                <m:r>
-                  <m:t>≤</m:t>
-                </m:r>
-                <m:r>
-                  <m:t>i</m:t>
-                </m:r>
-                <m:r>
-                  <m:t>≤</m:t>
-                </m:r>
-                <m:r>
-                  <m:t>j</m:t>
-                </m:r>
-                <m:r>
-                  <m:t>≤</m:t>
-                </m:r>
-                <m:r>
-                  <m:t>k</m:t>
-                </m:r>
-                <m:r>
-                  <m:t>≤</m:t>
-                </m:r>
-                <m:r>
-                  <m:t>l</m:t>
-                </m:r>
-                <m:r>
-                  <m:t>≤</m:t>
-                </m:r>
-                <m:r>
-                  <m:t>m</m:t>
-                </m:r>
-                <m:r>
-                  <m:t>≤</m:t>
-                </m:r>
-                <m:r>
-                  <m:t>n</m:t>
-                </m:r>
-                <m:r>
-                  <m:t>≤</m:t>
-                </m:r>
-                <m:r>
-                  <m:t>o</m:t>
-                </m:r>
-                <m:r>
-                  <m:t>≤</m:t>
-                </m:r>
-                <m:r>
-                  <m:t>p</m:t>
-                </m:r>
-                <m:r>
-                  <m:t>≤</m:t>
-                </m:r>
-                <m:r>
-                  <m:t>q</m:t>
-                </m:r>
-                <m:r>
-                  <m:t>≤</m:t>
-                </m:r>
-                <m:r>
-                  <m:t>r</m:t>
-                </m:r>
-                <m:r>
-                  <m:t>≤</m:t>
-                </m:r>
-                <m:r>
-                  <m:t>s</m:t>
-                </m:r>
-                <m:r>
-                  <m:t>≤</m:t>
-                </m:r>
-                <m:r>
-                  <m:t>t</m:t>
-                </m:r>
-              </m:e>
-              <m:e/>
-            </m:mr>
-            <m:mr>
-              <m:e/>
-              <m:e/>
-              <m:e>
-                <m:r>
-                  <m:t>a</m:t>
-                </m:r>
-                <m:r>
-                  <m:t>≥</m:t>
-                </m:r>
-                <m:r>
-                  <m:t>b</m:t>
-                </m:r>
-                <m:r>
-                  <m:t>≥</m:t>
-                </m:r>
-                <m:r>
-                  <m:t>c</m:t>
-                </m:r>
-                <m:r>
-                  <m:t>≥</m:t>
-                </m:r>
-                <m:r>
-                  <m:t>d</m:t>
-                </m:r>
-                <m:r>
-                  <m:t>≥</m:t>
-                </m:r>
-                <m:r>
-                  <m:t>e</m:t>
-                </m:r>
-                <m:r>
-                  <m:t>≥</m:t>
-                </m:r>
-                <m:r>
-                  <m:t>f</m:t>
-                </m:r>
-                <m:r>
-                  <m:t>≥</m:t>
-                </m:r>
-                <m:r>
-                  <m:t>g</m:t>
-                </m:r>
-                <m:r>
-                  <m:t>≥</m:t>
-                </m:r>
-                <m:r>
-                  <m:t>h</m:t>
-                </m:r>
-                <m:r>
-                  <m:t>≥</m:t>
-                </m:r>
-                <m:r>
-                  <m:t>i</m:t>
-                </m:r>
-                <m:r>
-                  <m:t>≥</m:t>
-                </m:r>
-                <m:r>
-                  <m:t>j</m:t>
-                </m:r>
-                <m:r>
-                  <m:t>≥</m:t>
-                </m:r>
-                <m:r>
-                  <m:t>k</m:t>
-                </m:r>
-                <m:r>
-                  <m:t>≥</m:t>
-                </m:r>
-                <m:r>
-                  <m:t>l</m:t>
-                </m:r>
-                <m:r>
-                  <m:t>≥</m:t>
-                </m:r>
-                <m:r>
-                  <m:t>m</m:t>
-                </m:r>
-                <m:r>
-                  <m:t>≥</m:t>
-                </m:r>
-                <m:r>
-                  <m:t>n</m:t>
-                </m:r>
-                <m:r>
-                  <m:t>≥</m:t>
-                </m:r>
-                <m:r>
-                  <m:t>o</m:t>
-                </m:r>
-                <m:r>
-                  <m:t>≥</m:t>
-                </m:r>
-                <m:r>
-                  <m:t>p</m:t>
-                </m:r>
-                <m:r>
-                  <m:t>≥</m:t>
-                </m:r>
-                <m:r>
-                  <m:t>q</m:t>
-                </m:r>
-                <m:r>
-                  <m:t>≥</m:t>
-                </m:r>
-                <m:r>
-                  <m:t>r</m:t>
-                </m:r>
-                <m:r>
-                  <m:t>≥</m:t>
-                </m:r>
-                <m:r>
-                  <m:t>s</m:t>
-                </m:r>
-                <m:r>
-                  <m:t>≥</m:t>
-                </m:r>
-                <m:r>
-                  <m:t>t</m:t>
-                </m:r>
-              </m:e>
-              <m:e/>
-            </m:mr>
-            <m:mr>
-              <m:e/>
-              <m:e/>
-              <m:e>
-                <m:r>
-                  <m:t>a</m:t>
-                </m:r>
-                <m:r>
-                  <m:t>+</m:t>
-                </m:r>
-                <m:r>
-                  <m:t>b</m:t>
-                </m:r>
-                <m:r>
-                  <m:t>+</m:t>
-                </m:r>
-                <m:r>
-                  <m:t>c</m:t>
-                </m:r>
-                <m:r>
-                  <m:t>+</m:t>
-                </m:r>
-                <m:r>
-                  <m:t>d</m:t>
-                </m:r>
-                <m:r>
-                  <m:t>+</m:t>
-                </m:r>
-                <m:r>
-                  <m:t>e</m:t>
-                </m:r>
-                <m:r>
-                  <m:t>+</m:t>
-                </m:r>
-                <m:r>
-                  <m:t>f</m:t>
-                </m:r>
-                <m:r>
-                  <m:t>+</m:t>
-                </m:r>
-                <m:r>
-                  <m:t>g</m:t>
-                </m:r>
-                <m:r>
-                  <m:t>+</m:t>
-                </m:r>
-                <m:r>
-                  <m:t>h</m:t>
-                </m:r>
-                <m:r>
-                  <m:t>+</m:t>
-                </m:r>
-                <m:r>
-                  <m:t>i</m:t>
-                </m:r>
-                <m:r>
-                  <m:t>+</m:t>
-                </m:r>
-                <m:r>
-                  <m:t>j</m:t>
-                </m:r>
-                <m:r>
-                  <m:t>+</m:t>
-                </m:r>
-                <m:r>
-                  <m:t>k</m:t>
-                </m:r>
-                <m:r>
-                  <m:t>+</m:t>
-                </m:r>
-                <m:r>
-                  <m:t>l</m:t>
-                </m:r>
-                <m:r>
-                  <m:t>+</m:t>
-                </m:r>
-                <m:r>
-                  <m:t>m</m:t>
-                </m:r>
-                <m:r>
-                  <m:t>+</m:t>
-                </m:r>
-                <m:r>
-                  <m:t>n</m:t>
-                </m:r>
-                <m:r>
-                  <m:t>+</m:t>
-                </m:r>
-                <m:r>
-                  <m:t>o</m:t>
-                </m:r>
-                <m:r>
-                  <m:t>+</m:t>
-                </m:r>
-                <m:r>
-                  <m:t>p</m:t>
-                </m:r>
-                <m:r>
-                  <m:t>+</m:t>
-                </m:r>
-                <m:r>
-                  <m:t>q</m:t>
-                </m:r>
-                <m:r>
-                  <m:t>+</m:t>
-                </m:r>
-                <m:r>
-                  <m:t>r</m:t>
-                </m:r>
-                <m:r>
-                  <m:t>+</m:t>
-                </m:r>
-                <m:r>
-                  <m:t>s</m:t>
-                </m:r>
-                <m:r>
-                  <m:t>+</m:t>
-                </m:r>
-                <m:r>
-                  <m:t>t</m:t>
-                </m:r>
-                <m:r>
-                  <m:t>+</m:t>
-                </m:r>
-                <m:r>
-                  <m:t>u</m:t>
-                </m:r>
-              </m:e>
-              <m:e/>
-            </m:mr>
-            <m:mr>
-              <m:e/>
-              <m:e/>
-              <m:e>
-                <m:r>
-                  <m:t>a</m:t>
-                </m:r>
-                <m:r>
-                  <m:t>−</m:t>
-                </m:r>
-                <m:r>
-                  <m:t>b</m:t>
-                </m:r>
-                <m:r>
-                  <m:t>−</m:t>
-                </m:r>
-                <m:r>
-                  <m:t>c</m:t>
-                </m:r>
-                <m:r>
-                  <m:t>−</m:t>
-                </m:r>
-                <m:r>
-                  <m:t>d</m:t>
-                </m:r>
-                <m:r>
-                  <m:t>−</m:t>
-                </m:r>
-                <m:r>
-                  <m:t>e</m:t>
-                </m:r>
-                <m:r>
-                  <m:t>−</m:t>
-                </m:r>
-                <m:r>
-                  <m:t>f</m:t>
-                </m:r>
-                <m:r>
-                  <m:t>−</m:t>
-                </m:r>
-                <m:r>
-                  <m:t>g</m:t>
-                </m:r>
-                <m:r>
-                  <m:t>−</m:t>
-                </m:r>
-                <m:r>
-                  <m:t>h</m:t>
-                </m:r>
-                <m:r>
-                  <m:t>−</m:t>
-                </m:r>
-                <m:r>
-                  <m:t>i</m:t>
-                </m:r>
-                <m:r>
-                  <m:t>−</m:t>
-                </m:r>
-                <m:r>
-                  <m:t>j</m:t>
-                </m:r>
-                <m:r>
-                  <m:t>−</m:t>
-                </m:r>
-                <m:r>
-                  <m:t>k</m:t>
-                </m:r>
-                <m:r>
-                  <m:t>−</m:t>
-                </m:r>
-                <m:r>
-                  <m:t>l</m:t>
-                </m:r>
-                <m:r>
-                  <m:t>−</m:t>
-                </m:r>
-                <m:r>
-                  <m:t>m</m:t>
-                </m:r>
-                <m:r>
-                  <m:t>−</m:t>
-                </m:r>
-                <m:r>
-                  <m:t>n</m:t>
-                </m:r>
-                <m:r>
-                  <m:t>−</m:t>
-                </m:r>
-                <m:r>
-                  <m:t>o</m:t>
-                </m:r>
-                <m:r>
-                  <m:t>−</m:t>
-                </m:r>
-                <m:r>
-                  <m:t>p</m:t>
-                </m:r>
-                <m:r>
-                  <m:t>−</m:t>
-                </m:r>
-                <m:r>
-                  <m:t>q</m:t>
-                </m:r>
-                <m:r>
-                  <m:t>−</m:t>
-                </m:r>
-                <m:r>
-                  <m:t>r</m:t>
-                </m:r>
-                <m:r>
-                  <m:t>−</m:t>
-                </m:r>
-                <m:r>
-                  <m:t>s</m:t>
-                </m:r>
-                <m:r>
-                  <m:t>−</m:t>
-                </m:r>
-                <m:r>
-                  <m:t>t</m:t>
-                </m:r>
-                <m:r>
-                  <m:t>−</m:t>
-                </m:r>
-                <m:r>
-                  <m:t>u</m:t>
-                </m:r>
-              </m:e>
-              <m:e/>
-            </m:mr>
-            <m:mr>
-              <m:e/>
-              <m:e/>
-              <m:e>
-                <m:r>
-                  <m:t>a</m:t>
-                </m:r>
-                <m:r>
-                  <m:t>×</m:t>
-                </m:r>
-                <m:r>
-                  <m:t>b</m:t>
-                </m:r>
-                <m:r>
-                  <m:t>×</m:t>
-                </m:r>
-                <m:r>
-                  <m:t>c</m:t>
-                </m:r>
-                <m:r>
-                  <m:t>×</m:t>
-                </m:r>
-                <m:r>
-                  <m:t>d</m:t>
-                </m:r>
-                <m:r>
-                  <m:t>×</m:t>
-                </m:r>
-                <m:r>
-                  <m:t>e</m:t>
-                </m:r>
-                <m:r>
-                  <m:t>×</m:t>
-                </m:r>
-                <m:r>
-                  <m:t>f</m:t>
-                </m:r>
-                <m:r>
-                  <m:t>×</m:t>
-                </m:r>
-                <m:r>
-                  <m:t>g</m:t>
-                </m:r>
-                <m:r>
-                  <m:t>×</m:t>
-                </m:r>
-                <m:r>
-                  <m:t>h</m:t>
-                </m:r>
-                <m:r>
-                  <m:t>×</m:t>
-                </m:r>
-                <m:r>
-                  <m:t>i</m:t>
-                </m:r>
-                <m:r>
-                  <m:t>×</m:t>
-                </m:r>
-                <m:r>
-                  <m:t>j</m:t>
-                </m:r>
-                <m:r>
-                  <m:t>×</m:t>
-                </m:r>
-                <m:r>
-                  <m:t>k</m:t>
-                </m:r>
-                <m:r>
-                  <m:t>×</m:t>
-                </m:r>
-                <m:r>
-                  <m:t>l</m:t>
-                </m:r>
-                <m:r>
-                  <m:t>×</m:t>
-                </m:r>
-                <m:r>
-                  <m:t>m</m:t>
-                </m:r>
-                <m:r>
-                  <m:t>×</m:t>
-                </m:r>
-                <m:r>
-                  <m:t>n</m:t>
-                </m:r>
-                <m:r>
-                  <m:t>×</m:t>
-                </m:r>
-                <m:r>
-                  <m:t>o</m:t>
-                </m:r>
-                <m:r>
-                  <m:t>×</m:t>
-                </m:r>
-                <m:r>
-                  <m:t>p</m:t>
-                </m:r>
-                <m:r>
-                  <m:t>×</m:t>
-                </m:r>
-                <m:r>
-                  <m:t>q</m:t>
-                </m:r>
-                <m:r>
-                  <m:t>×</m:t>
-                </m:r>
-                <m:r>
-                  <m:t>r</m:t>
-                </m:r>
-                <m:r>
-                  <m:t>×</m:t>
-                </m:r>
-                <m:r>
-                  <m:t>s</m:t>
-                </m:r>
-                <m:r>
-                  <m:t>×</m:t>
-                </m:r>
-                <m:r>
-                  <m:t>t</m:t>
-                </m:r>
-                <m:r>
-                  <m:t>×</m:t>
-                </m:r>
-                <m:r>
-                  <m:t>u</m:t>
-                </m:r>
-              </m:e>
-              <m:e/>
-            </m:mr>
-            <m:mr>
-              <m:e/>
-              <m:e/>
-              <m:e>
-                <m:r>
-                  <m:t>a</m:t>
-                </m:r>
-                <m:r>
-                  <m:t>*</m:t>
-                </m:r>
-                <m:r>
-                  <m:t>b</m:t>
-                </m:r>
-                <m:r>
-                  <m:t>*</m:t>
-                </m:r>
-                <m:r>
-                  <m:t>c</m:t>
-                </m:r>
-                <m:r>
-                  <m:t>*</m:t>
-                </m:r>
-                <m:r>
-                  <m:t>d</m:t>
-                </m:r>
-                <m:r>
-                  <m:t>*</m:t>
-                </m:r>
-                <m:r>
-                  <m:t>e</m:t>
-                </m:r>
-                <m:r>
-                  <m:t>*</m:t>
-                </m:r>
-                <m:r>
-                  <m:t>f</m:t>
-                </m:r>
-                <m:r>
-                  <m:t>*</m:t>
-                </m:r>
-                <m:r>
-                  <m:t>g</m:t>
-                </m:r>
-                <m:r>
-                  <m:t>*</m:t>
-                </m:r>
-                <m:r>
-                  <m:t>h</m:t>
-                </m:r>
-                <m:r>
-                  <m:t>*</m:t>
-                </m:r>
-                <m:r>
-                  <m:t>i</m:t>
-                </m:r>
-                <m:r>
-                  <m:t>*</m:t>
-                </m:r>
-                <m:r>
-                  <m:t>j</m:t>
-                </m:r>
-                <m:r>
-                  <m:t>*</m:t>
-                </m:r>
-                <m:r>
-                  <m:t>k</m:t>
-                </m:r>
-                <m:r>
-                  <m:t>*</m:t>
-                </m:r>
-                <m:r>
-                  <m:t>l</m:t>
-                </m:r>
-                <m:r>
-                  <m:t>*</m:t>
-                </m:r>
-                <m:r>
-                  <m:t>m</m:t>
-                </m:r>
-                <m:r>
-                  <m:t>*</m:t>
-                </m:r>
-                <m:r>
-                  <m:t>n</m:t>
-                </m:r>
-                <m:r>
-                  <m:t>*</m:t>
-                </m:r>
-                <m:r>
-                  <m:t>o</m:t>
-                </m:r>
-                <m:r>
-                  <m:t>*</m:t>
-                </m:r>
-                <m:r>
-                  <m:t>p</m:t>
-                </m:r>
-                <m:r>
-                  <m:t>*</m:t>
-                </m:r>
-                <m:r>
-                  <m:t>q</m:t>
-                </m:r>
-                <m:r>
-                  <m:t>*</m:t>
-                </m:r>
-                <m:r>
-                  <m:t>r</m:t>
-                </m:r>
-                <m:r>
-                  <m:t>*</m:t>
-                </m:r>
-                <m:r>
-                  <m:t>s</m:t>
-                </m:r>
-                <m:r>
-                  <m:t>*</m:t>
-                </m:r>
-                <m:r>
-                  <m:t>t</m:t>
-                </m:r>
-                <m:r>
-                  <m:t>*</m:t>
-                </m:r>
-                <m:r>
-                  <m:t>u</m:t>
-                </m:r>
-                <m:r>
-                  <m:t>*</m:t>
-                </m:r>
-                <m:r>
-                  <m:t>v</m:t>
-                </m:r>
-                <m:r>
-                  <m:t>*</m:t>
-                </m:r>
-                <m:r>
-                  <m:t>w</m:t>
-                </m:r>
-                <m:r>
-                  <m:t>*</m:t>
-                </m:r>
-                <m:r>
-                  <m:t>x</m:t>
-                </m:r>
-                <m:r>
-                  <m:t>*</m:t>
-                </m:r>
-                <m:r>
-                  <m:t>y</m:t>
-                </m:r>
-              </m:e>
-              <m:e/>
-            </m:mr>
-            <m:mr>
-              <m:e/>
-              <m:e/>
-              <m:e>
-                <m:r>
-                  <m:t>a</m:t>
-                </m:r>
-                <m:r>
-                  <m:t>⋅</m:t>
-                </m:r>
-                <m:r>
-                  <m:t>b</m:t>
-                </m:r>
-                <m:r>
-                  <m:t>⋅</m:t>
-                </m:r>
-                <m:r>
-                  <m:t>c</m:t>
-                </m:r>
-                <m:r>
-                  <m:t>⋅</m:t>
-                </m:r>
-                <m:r>
-                  <m:t>d</m:t>
-                </m:r>
-                <m:r>
-                  <m:t>⋅</m:t>
-                </m:r>
-                <m:r>
-                  <m:t>e</m:t>
-                </m:r>
-                <m:r>
-                  <m:t>⋅</m:t>
-                </m:r>
-                <m:r>
-                  <m:t>f</m:t>
-                </m:r>
-                <m:r>
-                  <m:t>⋅</m:t>
-                </m:r>
-                <m:r>
-                  <m:t>g</m:t>
-                </m:r>
-                <m:r>
-                  <m:t>⋅</m:t>
-                </m:r>
-                <m:r>
-                  <m:t>h</m:t>
-                </m:r>
-                <m:r>
-                  <m:t>⋅</m:t>
-                </m:r>
-                <m:r>
-                  <m:t>i</m:t>
-                </m:r>
-                <m:r>
-                  <m:t>⋅</m:t>
-                </m:r>
-                <m:r>
-                  <m:t>j</m:t>
-                </m:r>
-                <m:r>
-                  <m:t>⋅</m:t>
-                </m:r>
-                <m:r>
-                  <m:t>k</m:t>
-                </m:r>
-                <m:r>
-                  <m:t>⋅</m:t>
-                </m:r>
-                <m:r>
-                  <m:t>l</m:t>
-                </m:r>
-                <m:r>
-                  <m:t>⋅</m:t>
-                </m:r>
-                <m:r>
-                  <m:t>m</m:t>
-                </m:r>
-                <m:r>
-                  <m:t>⋅</m:t>
-                </m:r>
-                <m:r>
-                  <m:t>n</m:t>
-                </m:r>
-                <m:r>
-                  <m:t>⋅</m:t>
-                </m:r>
-                <m:r>
-                  <m:t>o</m:t>
-                </m:r>
-                <m:r>
-                  <m:t>⋅</m:t>
-                </m:r>
-                <m:r>
-                  <m:t>p</m:t>
-                </m:r>
-                <m:r>
-                  <m:t>⋅</m:t>
-                </m:r>
-                <m:r>
-                  <m:t>q</m:t>
-                </m:r>
-                <m:r>
-                  <m:t>⋅</m:t>
-                </m:r>
-                <m:r>
-                  <m:t>r</m:t>
-                </m:r>
-                <m:r>
-                  <m:t>⋅</m:t>
-                </m:r>
-                <m:r>
-                  <m:t>s</m:t>
-                </m:r>
-                <m:r>
-                  <m:t>⋅</m:t>
-                </m:r>
-                <m:r>
-                  <m:t>t</m:t>
-                </m:r>
-                <m:r>
-                  <m:t>⋅</m:t>
-                </m:r>
-                <m:r>
-                  <m:t>u</m:t>
-                </m:r>
-                <m:r>
-                  <m:t>⋅</m:t>
-                </m:r>
-                <m:r>
-                  <m:t>v</m:t>
-                </m:r>
-                <m:r>
-                  <m:t>⋅</m:t>
-                </m:r>
-                <m:r>
-                  <m:t>w</m:t>
-                </m:r>
-                <m:r>
-                  <m:t>⋅</m:t>
-                </m:r>
-                <m:r>
-                  <m:t>x</m:t>
-                </m:r>
-                <m:r>
-                  <m:t>⋅</m:t>
-                </m:r>
-                <m:r>
-                  <m:t>y</m:t>
-                </m:r>
-                <m:r>
-                  <m:t>⋅</m:t>
-                </m:r>
-                <m:r>
-                  <m:t>z</m:t>
-                </m:r>
-                <m:r>
-                  <m:t>⋅</m:t>
-                </m:r>
-                <m:r>
-                  <m:t>a</m:t>
-                </m:r>
-                <m:r>
-                  <m:t>⋅</m:t>
-                </m:r>
-                <m:r>
-                  <m:t>b</m:t>
-                </m:r>
-                <m:r>
-                  <m:t>⋅</m:t>
-                </m:r>
-                <m:r>
-                  <m:t>c</m:t>
-                </m:r>
-              </m:e>
-              <m:e/>
-            </m:mr>
-            <m:mr>
-              <m:e/>
-              <m:e/>
-              <m:e>
-                <m:r>
-                  <m:t>a</m:t>
-                </m:r>
-                <m:r>
-                  <m:t>,</m:t>
-                </m:r>
-                <m:r>
-                  <m:t>b</m:t>
-                </m:r>
-                <m:r>
-                  <m:t>,</m:t>
-                </m:r>
-                <m:r>
-                  <m:t>c</m:t>
-                </m:r>
-                <m:r>
-                  <m:t>,</m:t>
-                </m:r>
-                <m:r>
-                  <m:t>d</m:t>
-                </m:r>
-                <m:r>
-                  <m:t>,</m:t>
-                </m:r>
-                <m:r>
-                  <m:t>e</m:t>
-                </m:r>
-                <m:r>
-                  <m:t>,</m:t>
-                </m:r>
-                <m:r>
-                  <m:t>f</m:t>
-                </m:r>
-                <m:r>
-                  <m:t>,</m:t>
-                </m:r>
-                <m:r>
-                  <m:t>g</m:t>
-                </m:r>
-                <m:r>
-                  <m:t>,</m:t>
-                </m:r>
-                <m:r>
-                  <m:t>h</m:t>
-                </m:r>
-                <m:r>
-                  <m:t>,</m:t>
-                </m:r>
-                <m:r>
-                  <m:t>i</m:t>
-                </m:r>
-                <m:r>
-                  <m:t>,</m:t>
-                </m:r>
-                <m:r>
-                  <m:t>j</m:t>
-                </m:r>
-                <m:r>
-                  <m:t>,</m:t>
-                </m:r>
-                <m:r>
-                  <m:t>k</m:t>
-                </m:r>
-                <m:r>
-                  <m:t>,</m:t>
-                </m:r>
-                <m:r>
-                  <m:t>l</m:t>
-                </m:r>
-                <m:r>
-                  <m:t>,</m:t>
-                </m:r>
-                <m:r>
-                  <m:t>m</m:t>
-                </m:r>
-                <m:r>
-                  <m:t>,</m:t>
-                </m:r>
-                <m:r>
-                  <m:t>n</m:t>
-                </m:r>
-                <m:r>
-                  <m:t>,</m:t>
-                </m:r>
-                <m:r>
-                  <m:t>o</m:t>
-                </m:r>
-                <m:r>
-                  <m:t>,</m:t>
-                </m:r>
-                <m:r>
-                  <m:t>p</m:t>
-                </m:r>
-                <m:r>
-                  <m:t>,</m:t>
-                </m:r>
-                <m:r>
-                  <m:t>q</m:t>
-                </m:r>
-                <m:r>
-                  <m:t>,</m:t>
-                </m:r>
-                <m:r>
-                  <m:t>r</m:t>
-                </m:r>
-                <m:r>
-                  <m:t>,</m:t>
-                </m:r>
-                <m:r>
-                  <m:t>s</m:t>
-                </m:r>
-                <m:r>
-                  <m:t>,</m:t>
-                </m:r>
-                <m:r>
-                  <m:t>t</m:t>
-                </m:r>
-                <m:r>
-                  <m:t>,</m:t>
-                </m:r>
-                <m:r>
-                  <m:t>u</m:t>
-                </m:r>
-                <m:r>
-                  <m:t>,</m:t>
-                </m:r>
-                <m:r>
-                  <m:t>v</m:t>
-                </m:r>
-                <m:r>
-                  <m:t>,</m:t>
-                </m:r>
-                <m:r>
-                  <m:t>w</m:t>
-                </m:r>
-                <m:r>
-                  <m:t>,</m:t>
-                </m:r>
-                <m:r>
-                  <m:t>x</m:t>
-                </m:r>
-                <m:r>
-                  <m:t>,</m:t>
-                </m:r>
-                <m:r>
-                  <m:t>y</m:t>
-                </m:r>
-                <m:r>
-                  <m:t>,</m:t>
-                </m:r>
-                <m:r>
-                  <m:t>z</m:t>
-                </m:r>
-                <m:r>
-                  <m:t>,</m:t>
-                </m:r>
-                <m:r>
-                  <m:t>a</m:t>
-                </m:r>
-                <m:r>
-                  <m:t>,</m:t>
-                </m:r>
-                <m:r>
-                  <m:t>b</m:t>
-                </m:r>
-                <m:r>
-                  <m:t>,</m:t>
-                </m:r>
-                <m:r>
-                  <m:t>c</m:t>
-                </m:r>
-                <m:r>
-                  <m:t>,</m:t>
-                </m:r>
-                <m:r>
-                  <m:t>d</m:t>
-                </m:r>
-                <m:r>
-                  <m:t>,</m:t>
-                </m:r>
-                <m:r>
-                  <m:t>e</m:t>
-                </m:r>
-                <m:r>
-                  <m:t>,</m:t>
-                </m:r>
-                <m:r>
-                  <m:t>f</m:t>
-                </m:r>
-                <m:r>
-                  <m:t>,</m:t>
-                </m:r>
-                <m:r>
-                  <m:t>g</m:t>
-                </m:r>
-                <m:r>
-                  <m:t>,</m:t>
-                </m:r>
-                <m:r>
-                  <m:t>h</m:t>
-                </m:r>
-                <m:r>
-                  <m:t>,</m:t>
-                </m:r>
-                <m:r>
-                  <m:t>i</m:t>
-                </m:r>
-                <m:r>
-                  <m:t>,</m:t>
-                </m:r>
-                <m:r>
-                  <m:t>j</m:t>
-                </m:r>
-                <m:r>
-                  <m:t>,</m:t>
-                </m:r>
-                <m:r>
-                  <m:t>k</m:t>
-                </m:r>
-                <m:r>
-                  <m:t>,</m:t>
-                </m:r>
-                <m:r>
-                  <m:t>l</m:t>
-                </m:r>
-              </m:e>
-              <m:e/>
-            </m:mr>
-          </m:m>
-        </m:oMath>
-      </m:oMathPara>
-    </w:p>
-    <w:p>
-      <w:pPr>
-        <w:pStyle w:val="Compact"/>
-      </w:pPr>
-      <m:oMathPara>
-        <m:oMathParaPr>
-          <m:jc m:val="center"/>
-        </m:oMathParaPr>
-        <m:oMath>
-          <m:r>
-            <m:t>a</m:t>
-          </m:r>
-          <m:r>
-            <m:t>+</m:t>
-          </m:r>
-          <m:f>
-            <m:fPr>
-              <m:type m:val="bar"/>
-            </m:fPr>
-            <m:num>
-              <m:r>
-                <m:t>1</m:t>
-              </m:r>
-            </m:num>
-            <m:den>
-              <m:r>
-                <m:t>b</m:t>
-              </m:r>
-              <m:r>
-                <m:t>+</m:t>
-              </m:r>
-              <m:f>
-                <m:fPr>
-                  <m:type m:val="bar"/>
-                </m:fPr>
-                <m:num>
-                  <m:r>
-                    <m:t>1</m:t>
-                  </m:r>
-                </m:num>
-                <m:den>
-                  <m:r>
-                    <m:t>c</m:t>
-                  </m:r>
-                  <m:r>
-                    <m:t>+</m:t>
-                  </m:r>
-                  <m:f>
-                    <m:fPr>
-                      <m:type m:val="bar"/>
-                    </m:fPr>
-                    <m:num>
-                      <m:r>
-                        <m:t>1</m:t>
-                      </m:r>
-                    </m:num>
-                    <m:den>
-                      <m:r>
-                        <m:t>d</m:t>
-                      </m:r>
-                      <m:r>
-                        <m:t>+</m:t>
-                      </m:r>
-                      <m:f>
-                        <m:fPr>
-                          <m:type m:val="bar"/>
-                        </m:fPr>
-                        <m:num>
-                          <m:r>
-                            <m:t>1</m:t>
-                          </m:r>
-                        </m:num>
-                        <m:den>
-                          <m:r>
-                            <m:t>e</m:t>
-                          </m:r>
-                          <m:r>
-                            <m:t>+</m:t>
-                          </m:r>
-                          <m:f>
-                            <m:fPr>
-                              <m:type m:val="bar"/>
-                            </m:fPr>
-                            <m:num>
-                              <m:r>
-                                <m:t>1</m:t>
-                              </m:r>
-                            </m:num>
-                            <m:den>
-                              <m:r>
-                                <m:t>f</m:t>
-                              </m:r>
-                              <m:r>
-                                <m:t>+</m:t>
-                              </m:r>
-                              <m:f>
-                                <m:fPr>
-                                  <m:type m:val="bar"/>
-                                </m:fPr>
-                                <m:num>
-                                  <m:r>
-                                    <m:t>1</m:t>
-                                  </m:r>
-                                </m:num>
-                                <m:den>
-                                  <m:r>
-                                    <m:t>g</m:t>
-                                  </m:r>
-                                  <m:r>
-                                    <m:t>+</m:t>
-                                  </m:r>
-                                  <m:f>
-                                    <m:fPr>
-                                      <m:type m:val="bar"/>
-                                    </m:fPr>
-                                    <m:num>
-                                      <m:r>
-                                        <m:t>1</m:t>
-                                      </m:r>
-                                    </m:num>
-                                    <m:den>
-                                      <m:r>
-                                        <m:t>h</m:t>
-                                      </m:r>
-                                    </m:den>
-                                  </m:f>
-                                </m:den>
-                              </m:f>
-                            </m:den>
-                          </m:f>
-                        </m:den>
-                      </m:f>
-                    </m:den>
-                  </m:f>
-                </m:den>
-              </m:f>
-            </m:den>
-          </m:f>
-          <m:r>
-            <m:t>  </m:t>
-          </m:r>
-          <m:r>
-            <m:t>a</m:t>
-          </m:r>
-          <m:r>
-            <m:t>+</m:t>
-          </m:r>
-          <m:f>
-            <m:fPr>
-              <m:type m:val="bar"/>
-            </m:fPr>
-            <m:num>
-              <m:r>
-                <m:t>1</m:t>
-              </m:r>
-            </m:num>
-            <m:den>
-              <m:r>
-                <m:t>b</m:t>
-              </m:r>
-              <m:r>
-                <m:t>+</m:t>
-              </m:r>
-              <m:f>
-                <m:fPr>
-                  <m:type m:val="bar"/>
-                </m:fPr>
-                <m:num>
-                  <m:r>
-                    <m:t>1</m:t>
-                  </m:r>
-                </m:num>
-                <m:den>
-                  <m:r>
-                    <m:t>c</m:t>
-                  </m:r>
-                  <m:r>
-                    <m:t>+</m:t>
-                  </m:r>
-                  <m:f>
-                    <m:fPr>
-                      <m:type m:val="bar"/>
-                    </m:fPr>
-                    <m:num>
-                      <m:r>
-                        <m:t>1</m:t>
-                      </m:r>
-                    </m:num>
-                    <m:den>
-                      <m:r>
-                        <m:t>d</m:t>
-                      </m:r>
-                      <m:r>
-                        <m:t>+</m:t>
-                      </m:r>
-                      <m:f>
-                        <m:fPr>
-                          <m:type m:val="bar"/>
-                        </m:fPr>
-                        <m:num>
-                          <m:r>
-                            <m:t>1</m:t>
-                          </m:r>
-                        </m:num>
-                        <m:den>
-                          <m:r>
-                            <m:t>e</m:t>
-                          </m:r>
-                          <m:r>
-                            <m:t>+</m:t>
-                          </m:r>
-                          <m:f>
-                            <m:fPr>
-                              <m:type m:val="bar"/>
-                            </m:fPr>
-                            <m:num>
-                              <m:r>
-                                <m:t>1</m:t>
-                              </m:r>
-                            </m:num>
-                            <m:den>
-                              <m:r>
-                                <m:t>f</m:t>
-                              </m:r>
-                              <m:r>
-                                <m:t>+</m:t>
-                              </m:r>
-                              <m:f>
-                                <m:fPr>
-                                  <m:type m:val="bar"/>
-                                </m:fPr>
-                                <m:num>
-                                  <m:r>
-                                    <m:t>1</m:t>
-                                  </m:r>
-                                </m:num>
-                                <m:den>
-                                  <m:r>
-                                    <m:t>g</m:t>
-                                  </m:r>
-                                  <m:r>
-                                    <m:t>+</m:t>
-                                  </m:r>
-                                  <m:f>
-                                    <m:fPr>
-                                      <m:type m:val="bar"/>
-                                    </m:fPr>
-                                    <m:num>
-                                      <m:r>
-                                        <m:t>1</m:t>
-                                      </m:r>
-                                    </m:num>
-                                    <m:den>
-                                      <m:r>
-                                        <m:t>h</m:t>
-                                      </m:r>
-                                    </m:den>
-                                  </m:f>
-                                </m:den>
-                              </m:f>
-                            </m:den>
-                          </m:f>
-                        </m:den>
-                      </m:f>
-                    </m:den>
-                  </m:f>
-                </m:den>
-              </m:f>
-            </m:den>
-          </m:f>
-        </m:oMath>
-      </m:oMathPara>
-    </w:p>
-    <w:p>
-      <w:pPr>
-        <w:pStyle w:val="FirstParagraph"/>
-      </w:pPr>
-      <w:r>
-        <w:t xml:space="preserve">Testing new commands:</w:t>
-      </w:r>
-    </w:p>
-    <w:p>
-      <w:pPr>
-        <w:pStyle w:val="Compact"/>
-      </w:pPr>
-      <m:oMathPara>
-        <m:oMathParaPr>
-          <m:jc m:val="center"/>
-        </m:oMathParaPr>
-        <m:oMath>
-          <m:sSub>
-            <m:e>
-              <m:r>
-                <m:t>x</m:t>
-              </m:r>
-            </m:e>
-            <m:sub>
-              <m:r>
-                <m:t>1</m:t>
-              </m:r>
-            </m:sub>
-          </m:sSub>
-          <m:sSup>
-            <m:e>
-              <m:r>
-                <m:t>x</m:t>
-              </m:r>
-            </m:e>
-            <m:sup>
-              <m:r>
-                <m:t>2</m:t>
-              </m:r>
-            </m:sup>
-          </m:sSup>
-          <m:sSub>
-            <m:e>
-              <m:r>
-                <m:t>x</m:t>
-              </m:r>
-            </m:e>
-            <m:sub>
-              <m:r>
-                <m:t>2</m:t>
-              </m:r>
-            </m:sub>
-          </m:sSub>
-        </m:oMath>
-      </m:oMathPara>
-    </w:p>
-    <w:p>
-      <w:pPr>
-        <w:pStyle w:val="Heading3"/>
-      </w:pPr>
-      <w:bookmarkStart w:id="37" w:name="standard-graphics"/>
-      <w:bookmarkEnd w:id="37"/>
-      <w:r>
-        <w:t xml:space="preserve">5</w:t>
-      </w:r>
-      <w:r>
-        <w:t xml:space="preserve"> </w:t>
-      </w:r>
-      <w:r>
-        <w:t xml:space="preserve"> </w:t>
-      </w:r>
-      <w:hyperlink w:anchor="QQ2-1-12">
-        <w:r>
-          <w:rPr>
-            <w:rStyle w:val="Hyperlink"/>
-          </w:rPr>
-          <w:t xml:space="preserve">Standard graphics</w:t>
-        </w:r>
-      </w:hyperlink>
-    </w:p>
-    <w:p>
-      <w:pPr>
-        <w:pStyle w:val="FirstParagraph"/>
-      </w:pPr>
-      <w:r>
-        <w:t xml:space="preserve">This section looks only at graphics available without the graphics packages, that is, internal to</w:t>
-      </w:r>
-      <w:r>
-        <w:t xml:space="preserve"> </w:t>
-      </w:r>
-      <w:r>
-        <w:t xml:space="preserve">vanilla</w:t>
-      </w:r>
-      <w:r>
-        <w:t xml:space="preserve"> </w:t>
-      </w:r>
-      <w:r>
-        <w:t xml:space="preserve">L</w:t>
-      </w:r>
-      <w:r>
-        <w:t xml:space="preserve">A</w:t>
-      </w:r>
-      <w:r>
-        <w:t xml:space="preserve">T</w:t>
-      </w:r>
-      <w:r>
-        <w:t xml:space="preserve">E</w:t>
-      </w:r>
-      <w:r>
-        <w:t xml:space="preserve">X</w:t>
-      </w:r>
-      <w:r>
-        <w:t xml:space="preserve">. Kopka and Daly</w:t>
-      </w:r>
-      <w:r>
-        <w:t xml:space="preserve"> </w:t>
-      </w:r>
-      <w:r>
-        <w:t xml:space="preserve">[</w:t>
-      </w:r>
-      <w:hyperlink w:anchor="XKopkaDaly">
-        <w:r>
-          <w:rPr>
-            <w:rStyle w:val="Hyperlink"/>
-          </w:rPr>
-          <w:t xml:space="preserve">1</w:t>
-        </w:r>
-      </w:hyperlink>
-      <w:r>
-        <w:t xml:space="preserve">]</w:t>
-      </w:r>
-      <w:r>
-        <w:t xml:space="preserve"> </w:t>
-      </w:r>
-      <w:r>
-        <w:t xml:space="preserve">explain that “Standard</w:t>
-      </w:r>
-      <w:r>
-        <w:t xml:space="preserve"> </w:t>
-      </w:r>
-      <w:r>
-        <w:t xml:space="preserve">L</w:t>
-      </w:r>
-      <w:r>
-        <w:t xml:space="preserve">A</w:t>
-      </w:r>
-      <w:r>
-        <w:t xml:space="preserve">T</w:t>
-      </w:r>
-      <w:r>
-        <w:t xml:space="preserve">E</w:t>
-      </w:r>
-      <w:r>
-        <w:t xml:space="preserve">X</w:t>
-      </w:r>
-      <w:r>
-        <w:t xml:space="preserve">does actually contain the</w:t>
-      </w:r>
-      <w:r>
-        <w:t xml:space="preserve"> </w:t>
-      </w:r>
-      <w:r>
-        <w:t xml:space="preserve">means to make primative drawings on its own” and they consider only the facets of picture</w:t>
-      </w:r>
-      <w:r>
-        <w:t xml:space="preserve"> </w:t>
-      </w:r>
-      <w:r>
-        <w:t xml:space="preserve">that are in standard</w:t>
-      </w:r>
-      <w:r>
-        <w:t xml:space="preserve"> </w:t>
-      </w:r>
-      <w:r>
-        <w:t xml:space="preserve">L</w:t>
-      </w:r>
-      <w:r>
-        <w:t xml:space="preserve">A</w:t>
-      </w:r>
-      <w:r>
-        <w:t xml:space="preserve">T</w:t>
-      </w:r>
-      <w:r>
-        <w:t xml:space="preserve">E</w:t>
-      </w:r>
-      <w:r>
-        <w:t xml:space="preserve">X</w:t>
-      </w:r>
-      <w:r>
-        <w:t xml:space="preserve">, not those that require additional packages. This is what we test</w:t>
-      </w:r>
-      <w:r>
-        <w:t xml:space="preserve"> </w:t>
-      </w:r>
-      <w:r>
-        <w:t xml:space="preserve">as a basic starting point in the vanilla stress test.</w:t>
-      </w:r>
-    </w:p>
-    <w:p>
-      <w:pPr>
-        <w:pStyle w:val="BodyText"/>
-      </w:pPr>
-      <w:r>
-        <w:drawing>
-          <wp:inline>
-            <wp:extent cx="4267200" cy="1343025"/>
-            <wp:effectExtent b="0" l="0" r="0" t="0"/>
-            <wp:docPr descr="PICT" title="" id="1" name="Picture"/>
-            <a:graphic>
-              <a:graphicData uri="http://schemas.openxmlformats.org/drawingml/2006/picture">
-                <pic:pic>
-                  <pic:nvPicPr>
-                    <pic:cNvPr descr="LaTeXtoPDFandMathJax-VanillaStressTest1x.png" id="0" name="Picture"/>
-                    <pic:cNvPicPr>
-                      <a:picLocks noChangeArrowheads="1" noChangeAspect="1"/>
-                    </pic:cNvPicPr>
-                  </pic:nvPicPr>
-                  <pic:blipFill>
-                    <a:blip r:embed="rId38"/>
-                    <a:stretch>
-                      <a:fillRect/>
-                    </a:stretch>
-                  </pic:blipFill>
-                  <pic:spPr bwMode="auto">
-                    <a:xfrm>
-                      <a:off x="0" y="0"/>
-                      <a:ext cx="4267200" cy="1343025"/>
-                    </a:xfrm>
-                    <a:prstGeom prst="rect">
-                      <a:avLst/>
-                    </a:prstGeom>
-                    <a:noFill/>
-                    <a:ln w="9525">
-                      <a:noFill/>
-                      <a:headEnd/>
-                      <a:tailEnd/>
-                    </a:ln>
-                  </pic:spPr>
-                </pic:pic>
-              </a:graphicData>
-            </a:graphic>
-          </wp:inline>
-        </w:drawing>
-      </w:r>
-    </w:p>
-    <w:p>
-      <w:pPr>
-        <w:pStyle w:val="BodyText"/>
-      </w:pPr>
-      <w:r>
-        <w:drawing>
-          <wp:inline>
-            <wp:extent cx="4267200" cy="1343025"/>
-            <wp:effectExtent b="0" l="0" r="0" t="0"/>
-            <wp:docPr descr="PICT" title="" id="1" name="Picture"/>
-            <a:graphic>
-              <a:graphicData uri="http://schemas.openxmlformats.org/drawingml/2006/picture">
-                <pic:pic>
-                  <pic:nvPicPr>
-                    <pic:cNvPr descr="LaTeXtoPDFandMathJax-VanillaStressTest2x.png" id="0" name="Picture"/>
-                    <pic:cNvPicPr>
-                      <a:picLocks noChangeArrowheads="1" noChangeAspect="1"/>
-                    </pic:cNvPicPr>
-                  </pic:nvPicPr>
-                  <pic:blipFill>
-                    <a:blip r:embed="rId39"/>
-                    <a:stretch>
-                      <a:fillRect/>
-                    </a:stretch>
-                  </pic:blipFill>
-                  <pic:spPr bwMode="auto">
-                    <a:xfrm>
-                      <a:off x="0" y="0"/>
-                      <a:ext cx="4267200" cy="1343025"/>
-                    </a:xfrm>
-                    <a:prstGeom prst="rect">
-                      <a:avLst/>
-                    </a:prstGeom>
-                    <a:noFill/>
-                    <a:ln w="9525">
-                      <a:noFill/>
-                      <a:headEnd/>
-                      <a:tailEnd/>
-                    </a:ln>
-                  </pic:spPr>
-                </pic:pic>
-              </a:graphicData>
-            </a:graphic>
-          </wp:inline>
-        </w:drawing>
-      </w:r>
-    </w:p>
-    <w:p>
-      <w:pPr>
-        <w:pStyle w:val="Heading3"/>
-      </w:pPr>
-      <w:bookmarkStart w:id="40" w:name="references"/>
-      <w:bookmarkEnd w:id="40"/>
-      <w:hyperlink w:anchor="x1-120005">
-        <w:r>
-          <w:rPr>
-            <w:rStyle w:val="Hyperlink"/>
-          </w:rPr>
-          <w:t xml:space="preserve">References</w:t>
-        </w:r>
-      </w:hyperlink>
-    </w:p>
-    <w:p>
-      <w:pPr>
-        <w:pStyle w:val="FirstParagraph"/>
-      </w:pPr>
-      <w:r>
-        <w:t xml:space="preserve"> </w:t>
-      </w:r>
-      <w:r>
-        <w:t xml:space="preserve">[1]</w:t>
-      </w:r>
-      <w:r>
-        <w:t xml:space="preserve">   </w:t>
-      </w:r>
-      <w:r>
-        <w:t xml:space="preserve">Kopka, H. and Daly, P.,</w:t>
-      </w:r>
-      <w:r>
-        <w:t xml:space="preserve"> </w:t>
-      </w:r>
-      <w:r>
-        <w:t xml:space="preserve">A Guide to</w:t>
-      </w:r>
-      <w:r>
-        <w:t xml:space="preserve"> </w:t>
-      </w:r>
-      <w:r>
-        <w:t xml:space="preserve">L</w:t>
-      </w:r>
-      <w:r>
-        <w:t xml:space="preserve">A</w:t>
-      </w:r>
-      <w:r>
-        <w:t xml:space="preserve">T</w:t>
-      </w:r>
-      <w:r>
-        <w:t xml:space="preserve">E</w:t>
-      </w:r>
-      <w:r>
-        <w:t xml:space="preserve">X</w:t>
-      </w:r>
-      <w:r>
-        <w:t xml:space="preserve">. Pearson Education Ltd., 1999</w:t>
-      </w:r>
-    </w:p>
-    <w:p>
-      <w:pPr>
-        <w:pStyle w:val="BodyText"/>
-      </w:pPr>
       <w:hyperlink w:anchor="fn1x0-bk">
         <w:r>
           <w:rPr>
@@ -15718,7 +13454,7 @@
     </w:lvl>
   </w:abstractNum>
   <w:abstractNum w:abstractNumId="990">
-    <w:nsid w:val="21a721c5"/>
+    <w:nsid w:val="46a7ce06"/>
     <w:multiLevelType w:val="multilevel"/>
     <w:lvl w:ilvl="0">
       <w:numFmt w:val="bullet"/>
@@ -15799,7 +13535,7 @@
     </w:lvl>
   </w:abstractNum>
   <w:abstractNum w:abstractNumId="991">
-    <w:nsid w:val="dcbc8084"/>
+    <w:nsid w:val="b665f93f"/>
     <w:multiLevelType w:val="multilevel"/>
     <w:lvl w:ilvl="0">
       <w:numFmt w:val="bullet"/>
@@ -15880,7 +13616,7 @@
     </w:lvl>
   </w:abstractNum>
   <w:abstractNum w:abstractNumId="99201">
-    <w:nsid w:val="3e7b8b11"/>
+    <w:nsid w:val="feb86e2b"/>
     <w:multiLevelType w:val="multilevel"/>
     <w:lvl w:ilvl="0">
       <w:start w:val="1"/>

</xml_diff>

<commit_message>
Locating mathjax rendering problem which only occurs in gh-pages, Firefox, Linux
</commit_message>
<xml_diff>
--- a/LaTeXtoPDFandMathJax-VanillaStressTest.docx
+++ b/LaTeXtoPDFandMathJax-VanillaStressTest.docx
@@ -368,7 +368,7 @@
         <w:pStyle w:val="FirstParagraph"/>
       </w:pPr>
       <w:r>
-        <w:t xml:space="preserve">The primary purpose of this document is to test setups with basic</w:t>
+        <w:t xml:space="preserve">The primary purpose of this document is to test parts of basic</w:t>
       </w:r>
       <w:r>
         <w:t xml:space="preserve"> </w:t>
@@ -389,13 +389,52 @@
         <w:t xml:space="preserve">X</w:t>
       </w:r>
       <w:r>
-        <w:t xml:space="preserve">  which does not</w:t>
+        <w:t xml:space="preserve">  (no AMS or external</w:t>
       </w:r>
       <w:r>
         <w:t xml:space="preserve"> </w:t>
       </w:r>
       <w:r>
-        <w:t xml:space="preserve">use any AMS or graphics packages.</w:t>
+        <w:t xml:space="preserve">graphics) under various transforms. The content of this document is</w:t>
+      </w:r>
+      <w:r>
+        <w:t xml:space="preserve"> </w:t>
+      </w:r>
+      <w:r>
+        <w:t xml:space="preserve">not</w:t>
+      </w:r>
+      <w:r>
+        <w:t xml:space="preserve"> </w:t>
+      </w:r>
+      <w:r>
+        <w:t xml:space="preserve">a description of a</w:t>
+      </w:r>
+      <w:r>
+        <w:t xml:space="preserve"> </w:t>
+      </w:r>
+      <w:r>
+        <w:t xml:space="preserve">transformable set of</w:t>
+      </w:r>
+      <w:r>
+        <w:t xml:space="preserve"> </w:t>
+      </w:r>
+      <w:r>
+        <w:t xml:space="preserve">L</w:t>
+      </w:r>
+      <w:r>
+        <w:t xml:space="preserve">A</w:t>
+      </w:r>
+      <w:r>
+        <w:t xml:space="preserve">T</w:t>
+      </w:r>
+      <w:r>
+        <w:t xml:space="preserve">E</w:t>
+      </w:r>
+      <w:r>
+        <w:t xml:space="preserve">X</w:t>
+      </w:r>
+      <w:r>
+        <w:t xml:space="preserve"> which will certainly be smaller.</w:t>
       </w:r>
     </w:p>
     <w:p>
@@ -13088,21 +13127,6 @@
           <m:jc m:val="center"/>
         </m:oMathParaPr>
         <m:oMath>
-          <m:f>
-            <m:fPr>
-              <m:type m:val="bar"/>
-            </m:fPr>
-            <m:num>
-              <m:r>
-                <m:t>a</m:t>
-              </m:r>
-            </m:num>
-            <m:den>
-              <m:r>
-                <m:t>b</m:t>
-              </m:r>
-            </m:den>
-          </m:f>
           <m:d>
             <m:dPr>
               <m:begChr m:val="("/>
@@ -13132,6 +13156,33 @@
     </w:p>
     <w:p>
       <w:pPr>
+        <w:pStyle w:val="Compact"/>
+      </w:pPr>
+      <m:oMathPara>
+        <m:oMathParaPr>
+          <m:jc m:val="center"/>
+        </m:oMathParaPr>
+        <m:oMath>
+          <m:f>
+            <m:fPr>
+              <m:type m:val="bar"/>
+            </m:fPr>
+            <m:num>
+              <m:r>
+                <m:t>a</m:t>
+              </m:r>
+            </m:num>
+            <m:den>
+              <m:r>
+                <m:t>b</m:t>
+              </m:r>
+            </m:den>
+          </m:f>
+        </m:oMath>
+      </m:oMathPara>
+    </w:p>
+    <w:p>
+      <w:pPr>
         <w:pStyle w:val="FirstParagraph"/>
       </w:pPr>
       <w:hyperlink w:anchor="fn1x0-bk">
@@ -13454,7 +13505,7 @@
     </w:lvl>
   </w:abstractNum>
   <w:abstractNum w:abstractNumId="990">
-    <w:nsid w:val="46a7ce06"/>
+    <w:nsid w:val="10fe0f5d"/>
     <w:multiLevelType w:val="multilevel"/>
     <w:lvl w:ilvl="0">
       <w:numFmt w:val="bullet"/>
@@ -13535,7 +13586,7 @@
     </w:lvl>
   </w:abstractNum>
   <w:abstractNum w:abstractNumId="991">
-    <w:nsid w:val="b665f93f"/>
+    <w:nsid w:val="e1c4090d"/>
     <w:multiLevelType w:val="multilevel"/>
     <w:lvl w:ilvl="0">
       <w:numFmt w:val="bullet"/>
@@ -13616,7 +13667,7 @@
     </w:lvl>
   </w:abstractNum>
   <w:abstractNum w:abstractNumId="99201">
-    <w:nsid w:val="feb86e2b"/>
+    <w:nsid w:val="984553a1"/>
     <w:multiLevelType w:val="multilevel"/>
     <w:lvl w:ilvl="0">
       <w:start w:val="1"/>

</xml_diff>

<commit_message>
Finished first look through to find out what the problems are likely to be in the new transforms
</commit_message>
<xml_diff>
--- a/LaTeXtoPDFandMathJax-VanillaStressTest.docx
+++ b/LaTeXtoPDFandMathJax-VanillaStressTest.docx
@@ -3681,6 +3681,14 @@
         <w:pStyle w:val="BodyText"/>
       </w:pPr>
       <w:r>
+        <w:t xml:space="preserve">Math versions of text symbols which disappear in Word:</w:t>
+      </w:r>
+    </w:p>
+    <w:p>
+      <w:pPr>
+        <w:pStyle w:val="BodyText"/>
+      </w:pPr>
+      <w:r>
         <w:t xml:space="preserve">Keyboard symbols:</w:t>
       </w:r>
       <w:r>
@@ -4221,7 +4229,21 @@
         <w:pStyle w:val="BodyText"/>
       </w:pPr>
       <w:r>
-        <w:t xml:space="preserve">Italic, lower case:</w:t>
+        <w:t xml:space="preserve">In Word the roman alphabets remain in italics which is not correct. This does not affect the</w:t>
+      </w:r>
+      <w:r>
+        <w:t xml:space="preserve"> </w:t>
+      </w:r>
+      <w:r>
+        <w:t xml:space="preserve">bold which is as expected.</w:t>
+      </w:r>
+    </w:p>
+    <w:p>
+      <w:pPr>
+        <w:pStyle w:val="BodyText"/>
+      </w:pPr>
+      <w:r>
+        <w:t xml:space="preserve">Roman, lower case:</w:t>
       </w:r>
     </w:p>
     <w:tbl>
@@ -4244,234 +4266,81 @@
               </m:oMathParaPr>
               <m:oMath>
                 <m:r>
-                  <m:rPr>
-                    <m:sty m:val="i"/>
-                  </m:rPr>
                   <m:t>a</m:t>
                 </m:r>
                 <m:r>
-                  <m:t> </m:t>
-                </m:r>
-                <m:r>
-                  <m:rPr>
-                    <m:sty m:val="i"/>
-                  </m:rPr>
                   <m:t>b</m:t>
                 </m:r>
                 <m:r>
-                  <m:t> </m:t>
-                </m:r>
-                <m:r>
-                  <m:rPr>
-                    <m:sty m:val="i"/>
-                  </m:rPr>
                   <m:t>c</m:t>
                 </m:r>
                 <m:r>
-                  <m:t> </m:t>
-                </m:r>
-                <m:r>
-                  <m:rPr>
-                    <m:sty m:val="i"/>
-                  </m:rPr>
                   <m:t>d</m:t>
                 </m:r>
                 <m:r>
-                  <m:t> </m:t>
-                </m:r>
-                <m:r>
-                  <m:rPr>
-                    <m:sty m:val="i"/>
-                  </m:rPr>
                   <m:t>e</m:t>
                 </m:r>
                 <m:r>
-                  <m:t> </m:t>
-                </m:r>
-                <m:r>
-                  <m:rPr>
-                    <m:sty m:val="i"/>
-                  </m:rPr>
                   <m:t>f</m:t>
                 </m:r>
                 <m:r>
-                  <m:t> </m:t>
-                </m:r>
-                <m:r>
-                  <m:rPr>
-                    <m:sty m:val="i"/>
-                  </m:rPr>
                   <m:t>g</m:t>
                 </m:r>
                 <m:r>
-                  <m:t> </m:t>
-                </m:r>
-                <m:r>
-                  <m:rPr>
-                    <m:sty m:val="i"/>
-                  </m:rPr>
                   <m:t>h</m:t>
                 </m:r>
                 <m:r>
-                  <m:t> </m:t>
-                </m:r>
-                <m:r>
-                  <m:rPr>
-                    <m:sty m:val="i"/>
-                  </m:rPr>
                   <m:t>i</m:t>
                 </m:r>
                 <m:r>
-                  <m:t> </m:t>
-                </m:r>
-                <m:r>
-                  <m:rPr>
-                    <m:sty m:val="i"/>
-                  </m:rPr>
                   <m:t>j</m:t>
                 </m:r>
                 <m:r>
-                  <m:t> </m:t>
-                </m:r>
-                <m:r>
-                  <m:rPr>
-                    <m:sty m:val="i"/>
-                  </m:rPr>
                   <m:t>k</m:t>
                 </m:r>
                 <m:r>
-                  <m:t> </m:t>
-                </m:r>
-                <m:r>
-                  <m:rPr>
-                    <m:sty m:val="i"/>
-                  </m:rPr>
                   <m:t>l</m:t>
                 </m:r>
                 <m:r>
-                  <m:t> </m:t>
-                </m:r>
-                <m:r>
-                  <m:rPr>
-                    <m:sty m:val="i"/>
-                  </m:rPr>
                   <m:t>m</m:t>
                 </m:r>
                 <m:r>
-                  <m:t> </m:t>
-                </m:r>
-                <m:r>
-                  <m:rPr>
-                    <m:sty m:val="i"/>
-                  </m:rPr>
                   <m:t>n</m:t>
                 </m:r>
                 <m:r>
-                  <m:t> </m:t>
-                </m:r>
-                <m:r>
-                  <m:rPr>
-                    <m:sty m:val="i"/>
-                  </m:rPr>
                   <m:t>o</m:t>
                 </m:r>
                 <m:r>
-                  <m:t> </m:t>
-                </m:r>
-                <m:r>
-                  <m:rPr>
-                    <m:sty m:val="i"/>
-                  </m:rPr>
                   <m:t>p</m:t>
                 </m:r>
                 <m:r>
-                  <m:t> </m:t>
-                </m:r>
-                <m:r>
-                  <m:rPr>
-                    <m:sty m:val="i"/>
-                  </m:rPr>
                   <m:t>q</m:t>
                 </m:r>
                 <m:r>
-                  <m:t> </m:t>
-                </m:r>
-                <m:r>
-                  <m:rPr>
-                    <m:sty m:val="i"/>
-                  </m:rPr>
                   <m:t>r</m:t>
                 </m:r>
                 <m:r>
-                  <m:t> </m:t>
-                </m:r>
-                <m:r>
-                  <m:rPr>
-                    <m:sty m:val="i"/>
-                  </m:rPr>
                   <m:t>s</m:t>
                 </m:r>
                 <m:r>
-                  <m:t> </m:t>
-                </m:r>
-                <m:r>
-                  <m:rPr>
-                    <m:sty m:val="i"/>
-                  </m:rPr>
                   <m:t>t</m:t>
                 </m:r>
                 <m:r>
-                  <m:t> </m:t>
-                </m:r>
-                <m:r>
-                  <m:rPr>
-                    <m:sty m:val="i"/>
-                  </m:rPr>
                   <m:t>u</m:t>
                 </m:r>
                 <m:r>
-                  <m:t> </m:t>
-                </m:r>
-                <m:r>
-                  <m:rPr>
-                    <m:sty m:val="i"/>
-                  </m:rPr>
                   <m:t>v</m:t>
                 </m:r>
                 <m:r>
-                  <m:t> </m:t>
-                </m:r>
-                <m:r>
-                  <m:rPr>
-                    <m:sty m:val="i"/>
-                  </m:rPr>
                   <m:t>w</m:t>
                 </m:r>
                 <m:r>
-                  <m:t> </m:t>
-                </m:r>
-                <m:r>
-                  <m:rPr>
-                    <m:sty m:val="i"/>
-                  </m:rPr>
                   <m:t>x</m:t>
                 </m:r>
                 <m:r>
-                  <m:t> </m:t>
-                </m:r>
-                <m:r>
-                  <m:rPr>
-                    <m:sty m:val="i"/>
-                  </m:rPr>
                   <m:t>y</m:t>
                 </m:r>
                 <m:r>
-                  <m:t> </m:t>
-                </m:r>
-                <m:r>
-                  <m:rPr>
-                    <m:sty m:val="i"/>
-                  </m:rPr>
                   <m:t>z</m:t>
                 </m:r>
               </m:oMath>
@@ -4496,7 +4365,7 @@
         <w:pStyle w:val="BodyText"/>
       </w:pPr>
       <w:r>
-        <w:t xml:space="preserve">Italic, upper case:</w:t>
+        <w:t xml:space="preserve">Roman, upper case:</w:t>
       </w:r>
     </w:p>
     <w:tbl>
@@ -4519,234 +4388,81 @@
               </m:oMathParaPr>
               <m:oMath>
                 <m:r>
-                  <m:rPr>
-                    <m:sty m:val="i"/>
-                  </m:rPr>
                   <m:t>A</m:t>
                 </m:r>
                 <m:r>
-                  <m:t> </m:t>
-                </m:r>
-                <m:r>
-                  <m:rPr>
-                    <m:sty m:val="i"/>
-                  </m:rPr>
                   <m:t>B</m:t>
                 </m:r>
                 <m:r>
-                  <m:t> </m:t>
-                </m:r>
-                <m:r>
-                  <m:rPr>
-                    <m:sty m:val="i"/>
-                  </m:rPr>
                   <m:t>C</m:t>
                 </m:r>
                 <m:r>
-                  <m:t> </m:t>
-                </m:r>
-                <m:r>
-                  <m:rPr>
-                    <m:sty m:val="i"/>
-                  </m:rPr>
                   <m:t>D</m:t>
                 </m:r>
                 <m:r>
-                  <m:t> </m:t>
-                </m:r>
-                <m:r>
-                  <m:rPr>
-                    <m:sty m:val="i"/>
-                  </m:rPr>
                   <m:t>E</m:t>
                 </m:r>
                 <m:r>
-                  <m:t> </m:t>
-                </m:r>
-                <m:r>
-                  <m:rPr>
-                    <m:sty m:val="i"/>
-                  </m:rPr>
                   <m:t>F</m:t>
                 </m:r>
                 <m:r>
-                  <m:t> </m:t>
-                </m:r>
-                <m:r>
-                  <m:rPr>
-                    <m:sty m:val="i"/>
-                  </m:rPr>
                   <m:t>G</m:t>
                 </m:r>
                 <m:r>
-                  <m:t> </m:t>
-                </m:r>
-                <m:r>
-                  <m:rPr>
-                    <m:sty m:val="i"/>
-                  </m:rPr>
                   <m:t>H</m:t>
                 </m:r>
                 <m:r>
-                  <m:t> </m:t>
-                </m:r>
-                <m:r>
-                  <m:rPr>
-                    <m:sty m:val="i"/>
-                  </m:rPr>
                   <m:t>I</m:t>
                 </m:r>
                 <m:r>
-                  <m:t> </m:t>
-                </m:r>
-                <m:r>
-                  <m:rPr>
-                    <m:sty m:val="i"/>
-                  </m:rPr>
                   <m:t>J</m:t>
                 </m:r>
                 <m:r>
-                  <m:t> </m:t>
-                </m:r>
-                <m:r>
-                  <m:rPr>
-                    <m:sty m:val="i"/>
-                  </m:rPr>
                   <m:t>K</m:t>
                 </m:r>
                 <m:r>
-                  <m:t> </m:t>
-                </m:r>
-                <m:r>
-                  <m:rPr>
-                    <m:sty m:val="i"/>
-                  </m:rPr>
                   <m:t>L</m:t>
                 </m:r>
                 <m:r>
-                  <m:t> </m:t>
-                </m:r>
-                <m:r>
-                  <m:rPr>
-                    <m:sty m:val="i"/>
-                  </m:rPr>
                   <m:t>M</m:t>
                 </m:r>
                 <m:r>
-                  <m:t> </m:t>
-                </m:r>
-                <m:r>
-                  <m:rPr>
-                    <m:sty m:val="i"/>
-                  </m:rPr>
                   <m:t>N</m:t>
                 </m:r>
                 <m:r>
-                  <m:t> </m:t>
-                </m:r>
-                <m:r>
-                  <m:rPr>
-                    <m:sty m:val="i"/>
-                  </m:rPr>
                   <m:t>O</m:t>
                 </m:r>
                 <m:r>
-                  <m:t> </m:t>
-                </m:r>
-                <m:r>
-                  <m:rPr>
-                    <m:sty m:val="i"/>
-                  </m:rPr>
                   <m:t>P</m:t>
                 </m:r>
                 <m:r>
-                  <m:t> </m:t>
-                </m:r>
-                <m:r>
-                  <m:rPr>
-                    <m:sty m:val="i"/>
-                  </m:rPr>
                   <m:t>Q</m:t>
                 </m:r>
                 <m:r>
-                  <m:t> </m:t>
-                </m:r>
-                <m:r>
-                  <m:rPr>
-                    <m:sty m:val="i"/>
-                  </m:rPr>
                   <m:t>R</m:t>
                 </m:r>
                 <m:r>
-                  <m:t> </m:t>
-                </m:r>
-                <m:r>
-                  <m:rPr>
-                    <m:sty m:val="i"/>
-                  </m:rPr>
                   <m:t>S</m:t>
                 </m:r>
                 <m:r>
-                  <m:t> </m:t>
-                </m:r>
-                <m:r>
-                  <m:rPr>
-                    <m:sty m:val="i"/>
-                  </m:rPr>
                   <m:t>T</m:t>
                 </m:r>
                 <m:r>
-                  <m:t> </m:t>
-                </m:r>
-                <m:r>
-                  <m:rPr>
-                    <m:sty m:val="i"/>
-                  </m:rPr>
                   <m:t>U</m:t>
                 </m:r>
                 <m:r>
-                  <m:t> </m:t>
-                </m:r>
-                <m:r>
-                  <m:rPr>
-                    <m:sty m:val="i"/>
-                  </m:rPr>
                   <m:t>V</m:t>
                 </m:r>
                 <m:r>
-                  <m:t> </m:t>
-                </m:r>
-                <m:r>
-                  <m:rPr>
-                    <m:sty m:val="i"/>
-                  </m:rPr>
                   <m:t>W</m:t>
                 </m:r>
                 <m:r>
-                  <m:t> </m:t>
-                </m:r>
-                <m:r>
-                  <m:rPr>
-                    <m:sty m:val="i"/>
-                  </m:rPr>
                   <m:t>X</m:t>
                 </m:r>
                 <m:r>
-                  <m:t> </m:t>
-                </m:r>
-                <m:r>
-                  <m:rPr>
-                    <m:sty m:val="i"/>
-                  </m:rPr>
                   <m:t>Y</m:t>
                 </m:r>
                 <m:r>
-                  <m:t> </m:t>
-                </m:r>
-                <m:r>
-                  <m:rPr>
-                    <m:sty m:val="i"/>
-                  </m:rPr>
                   <m:t>Z</m:t>
                 </m:r>
               </m:oMath>
@@ -4771,7 +4487,7 @@
         <w:pStyle w:val="BodyText"/>
       </w:pPr>
       <w:r>
-        <w:t xml:space="preserve">Roman, lower case:</w:t>
+        <w:t xml:space="preserve">Bold using bf, lower case:</w:t>
       </w:r>
     </w:p>
     <w:tbl>
@@ -4794,81 +4510,159 @@
               </m:oMathParaPr>
               <m:oMath>
                 <m:r>
+                  <m:rPr>
+                    <m:sty m:val="b"/>
+                  </m:rPr>
                   <m:t>a</m:t>
                 </m:r>
                 <m:r>
+                  <m:rPr>
+                    <m:sty m:val="b"/>
+                  </m:rPr>
                   <m:t>b</m:t>
                 </m:r>
                 <m:r>
+                  <m:rPr>
+                    <m:sty m:val="b"/>
+                  </m:rPr>
                   <m:t>c</m:t>
                 </m:r>
                 <m:r>
+                  <m:rPr>
+                    <m:sty m:val="b"/>
+                  </m:rPr>
                   <m:t>d</m:t>
                 </m:r>
                 <m:r>
+                  <m:rPr>
+                    <m:sty m:val="b"/>
+                  </m:rPr>
                   <m:t>e</m:t>
                 </m:r>
                 <m:r>
+                  <m:rPr>
+                    <m:sty m:val="b"/>
+                  </m:rPr>
                   <m:t>f</m:t>
                 </m:r>
                 <m:r>
+                  <m:rPr>
+                    <m:sty m:val="b"/>
+                  </m:rPr>
                   <m:t>g</m:t>
                 </m:r>
                 <m:r>
+                  <m:rPr>
+                    <m:sty m:val="b"/>
+                  </m:rPr>
                   <m:t>h</m:t>
                 </m:r>
                 <m:r>
+                  <m:rPr>
+                    <m:sty m:val="b"/>
+                  </m:rPr>
                   <m:t>i</m:t>
                 </m:r>
                 <m:r>
+                  <m:rPr>
+                    <m:sty m:val="b"/>
+                  </m:rPr>
                   <m:t>j</m:t>
                 </m:r>
                 <m:r>
+                  <m:rPr>
+                    <m:sty m:val="b"/>
+                  </m:rPr>
                   <m:t>k</m:t>
                 </m:r>
                 <m:r>
+                  <m:rPr>
+                    <m:sty m:val="b"/>
+                  </m:rPr>
                   <m:t>l</m:t>
                 </m:r>
                 <m:r>
+                  <m:rPr>
+                    <m:sty m:val="b"/>
+                  </m:rPr>
                   <m:t>m</m:t>
                 </m:r>
                 <m:r>
+                  <m:rPr>
+                    <m:sty m:val="b"/>
+                  </m:rPr>
                   <m:t>n</m:t>
                 </m:r>
                 <m:r>
+                  <m:rPr>
+                    <m:sty m:val="b"/>
+                  </m:rPr>
                   <m:t>o</m:t>
                 </m:r>
                 <m:r>
+                  <m:rPr>
+                    <m:sty m:val="b"/>
+                  </m:rPr>
                   <m:t>p</m:t>
                 </m:r>
                 <m:r>
+                  <m:rPr>
+                    <m:sty m:val="b"/>
+                  </m:rPr>
                   <m:t>q</m:t>
                 </m:r>
                 <m:r>
+                  <m:rPr>
+                    <m:sty m:val="b"/>
+                  </m:rPr>
                   <m:t>r</m:t>
                 </m:r>
                 <m:r>
+                  <m:rPr>
+                    <m:sty m:val="b"/>
+                  </m:rPr>
                   <m:t>s</m:t>
                 </m:r>
                 <m:r>
+                  <m:rPr>
+                    <m:sty m:val="b"/>
+                  </m:rPr>
                   <m:t>t</m:t>
                 </m:r>
                 <m:r>
+                  <m:rPr>
+                    <m:sty m:val="b"/>
+                  </m:rPr>
                   <m:t>u</m:t>
                 </m:r>
                 <m:r>
+                  <m:rPr>
+                    <m:sty m:val="b"/>
+                  </m:rPr>
                   <m:t>v</m:t>
                 </m:r>
                 <m:r>
+                  <m:rPr>
+                    <m:sty m:val="b"/>
+                  </m:rPr>
                   <m:t>w</m:t>
                 </m:r>
                 <m:r>
+                  <m:rPr>
+                    <m:sty m:val="b"/>
+                  </m:rPr>
                   <m:t>x</m:t>
                 </m:r>
                 <m:r>
+                  <m:rPr>
+                    <m:sty m:val="b"/>
+                  </m:rPr>
                   <m:t>y</m:t>
                 </m:r>
                 <m:r>
+                  <m:rPr>
+                    <m:sty m:val="b"/>
+                  </m:rPr>
                   <m:t>z</m:t>
                 </m:r>
               </m:oMath>
@@ -4893,7 +4687,7 @@
         <w:pStyle w:val="BodyText"/>
       </w:pPr>
       <w:r>
-        <w:t xml:space="preserve">Roman, upper case:</w:t>
+        <w:t xml:space="preserve">Bold using bf, upper case:</w:t>
       </w:r>
     </w:p>
     <w:tbl>
@@ -4916,81 +4710,159 @@
               </m:oMathParaPr>
               <m:oMath>
                 <m:r>
+                  <m:rPr>
+                    <m:sty m:val="b"/>
+                  </m:rPr>
                   <m:t>A</m:t>
                 </m:r>
                 <m:r>
+                  <m:rPr>
+                    <m:sty m:val="b"/>
+                  </m:rPr>
                   <m:t>B</m:t>
                 </m:r>
                 <m:r>
+                  <m:rPr>
+                    <m:sty m:val="b"/>
+                  </m:rPr>
                   <m:t>C</m:t>
                 </m:r>
                 <m:r>
+                  <m:rPr>
+                    <m:sty m:val="b"/>
+                  </m:rPr>
                   <m:t>D</m:t>
                 </m:r>
                 <m:r>
+                  <m:rPr>
+                    <m:sty m:val="b"/>
+                  </m:rPr>
                   <m:t>E</m:t>
                 </m:r>
                 <m:r>
+                  <m:rPr>
+                    <m:sty m:val="b"/>
+                  </m:rPr>
                   <m:t>F</m:t>
                 </m:r>
                 <m:r>
+                  <m:rPr>
+                    <m:sty m:val="b"/>
+                  </m:rPr>
                   <m:t>G</m:t>
                 </m:r>
                 <m:r>
+                  <m:rPr>
+                    <m:sty m:val="b"/>
+                  </m:rPr>
                   <m:t>H</m:t>
                 </m:r>
                 <m:r>
+                  <m:rPr>
+                    <m:sty m:val="b"/>
+                  </m:rPr>
                   <m:t>I</m:t>
                 </m:r>
                 <m:r>
+                  <m:rPr>
+                    <m:sty m:val="b"/>
+                  </m:rPr>
                   <m:t>J</m:t>
                 </m:r>
                 <m:r>
+                  <m:rPr>
+                    <m:sty m:val="b"/>
+                  </m:rPr>
                   <m:t>K</m:t>
                 </m:r>
                 <m:r>
+                  <m:rPr>
+                    <m:sty m:val="b"/>
+                  </m:rPr>
                   <m:t>L</m:t>
                 </m:r>
                 <m:r>
+                  <m:rPr>
+                    <m:sty m:val="b"/>
+                  </m:rPr>
                   <m:t>M</m:t>
                 </m:r>
                 <m:r>
+                  <m:rPr>
+                    <m:sty m:val="b"/>
+                  </m:rPr>
                   <m:t>N</m:t>
                 </m:r>
                 <m:r>
+                  <m:rPr>
+                    <m:sty m:val="b"/>
+                  </m:rPr>
                   <m:t>O</m:t>
                 </m:r>
                 <m:r>
+                  <m:rPr>
+                    <m:sty m:val="b"/>
+                  </m:rPr>
                   <m:t>P</m:t>
                 </m:r>
                 <m:r>
+                  <m:rPr>
+                    <m:sty m:val="b"/>
+                  </m:rPr>
                   <m:t>Q</m:t>
                 </m:r>
                 <m:r>
+                  <m:rPr>
+                    <m:sty m:val="b"/>
+                  </m:rPr>
                   <m:t>R</m:t>
                 </m:r>
                 <m:r>
+                  <m:rPr>
+                    <m:sty m:val="b"/>
+                  </m:rPr>
                   <m:t>S</m:t>
                 </m:r>
                 <m:r>
+                  <m:rPr>
+                    <m:sty m:val="b"/>
+                  </m:rPr>
                   <m:t>T</m:t>
                 </m:r>
                 <m:r>
+                  <m:rPr>
+                    <m:sty m:val="b"/>
+                  </m:rPr>
                   <m:t>U</m:t>
                 </m:r>
                 <m:r>
+                  <m:rPr>
+                    <m:sty m:val="b"/>
+                  </m:rPr>
                   <m:t>V</m:t>
                 </m:r>
                 <m:r>
+                  <m:rPr>
+                    <m:sty m:val="b"/>
+                  </m:rPr>
                   <m:t>W</m:t>
                 </m:r>
                 <m:r>
+                  <m:rPr>
+                    <m:sty m:val="b"/>
+                  </m:rPr>
                   <m:t>X</m:t>
                 </m:r>
                 <m:r>
+                  <m:rPr>
+                    <m:sty m:val="b"/>
+                  </m:rPr>
                   <m:t>Y</m:t>
                 </m:r>
                 <m:r>
+                  <m:rPr>
+                    <m:sty m:val="b"/>
+                  </m:rPr>
                   <m:t>Z</m:t>
                 </m:r>
               </m:oMath>
@@ -5015,7 +4887,7 @@
         <w:pStyle w:val="BodyText"/>
       </w:pPr>
       <w:r>
-        <w:t xml:space="preserve">Bold using bf, lower case:</w:t>
+        <w:t xml:space="preserve">Calligraphic (upper case only):</w:t>
       </w:r>
     </w:p>
     <w:tbl>
@@ -5039,159 +4911,185 @@
               <m:oMath>
                 <m:r>
                   <m:rPr>
-                    <m:sty m:val="b"/>
+                    <m:sty m:val="p"/>
+                    <m:scr m:val="script"/>
                   </m:rPr>
-                  <m:t>a</m:t>
+                  <m:t>A</m:t>
                 </m:r>
                 <m:r>
                   <m:rPr>
-                    <m:sty m:val="b"/>
+                    <m:sty m:val="p"/>
+                    <m:scr m:val="script"/>
                   </m:rPr>
-                  <m:t>b</m:t>
+                  <m:t>B</m:t>
                 </m:r>
                 <m:r>
                   <m:rPr>
-                    <m:sty m:val="b"/>
+                    <m:sty m:val="p"/>
+                    <m:scr m:val="script"/>
                   </m:rPr>
-                  <m:t>c</m:t>
+                  <m:t>C</m:t>
                 </m:r>
                 <m:r>
                   <m:rPr>
-                    <m:sty m:val="b"/>
+                    <m:sty m:val="p"/>
+                    <m:scr m:val="script"/>
                   </m:rPr>
-                  <m:t>d</m:t>
+                  <m:t>D</m:t>
                 </m:r>
                 <m:r>
                   <m:rPr>
-                    <m:sty m:val="b"/>
+                    <m:sty m:val="p"/>
+                    <m:scr m:val="script"/>
                   </m:rPr>
-                  <m:t>e</m:t>
+                  <m:t>E</m:t>
                 </m:r>
                 <m:r>
                   <m:rPr>
-                    <m:sty m:val="b"/>
+                    <m:sty m:val="p"/>
+                    <m:scr m:val="script"/>
                   </m:rPr>
-                  <m:t>f</m:t>
+                  <m:t>F</m:t>
                 </m:r>
                 <m:r>
                   <m:rPr>
-                    <m:sty m:val="b"/>
+                    <m:sty m:val="p"/>
+                    <m:scr m:val="script"/>
                   </m:rPr>
-                  <m:t>g</m:t>
+                  <m:t>G</m:t>
                 </m:r>
                 <m:r>
                   <m:rPr>
-                    <m:sty m:val="b"/>
+                    <m:sty m:val="p"/>
+                    <m:scr m:val="script"/>
                   </m:rPr>
-                  <m:t>h</m:t>
+                  <m:t>H</m:t>
                 </m:r>
                 <m:r>
                   <m:rPr>
-                    <m:sty m:val="b"/>
+                    <m:sty m:val="p"/>
+                    <m:scr m:val="script"/>
                   </m:rPr>
-                  <m:t>i</m:t>
+                  <m:t>I</m:t>
                 </m:r>
                 <m:r>
                   <m:rPr>
-                    <m:sty m:val="b"/>
+                    <m:sty m:val="p"/>
+                    <m:scr m:val="script"/>
                   </m:rPr>
-                  <m:t>j</m:t>
+                  <m:t>J</m:t>
                 </m:r>
                 <m:r>
                   <m:rPr>
-                    <m:sty m:val="b"/>
+                    <m:sty m:val="p"/>
+                    <m:scr m:val="script"/>
                   </m:rPr>
-                  <m:t>k</m:t>
+                  <m:t>K</m:t>
                 </m:r>
                 <m:r>
                   <m:rPr>
-                    <m:sty m:val="b"/>
+                    <m:sty m:val="p"/>
+                    <m:scr m:val="script"/>
                   </m:rPr>
-                  <m:t>l</m:t>
+                  <m:t>L</m:t>
                 </m:r>
                 <m:r>
                   <m:rPr>
-                    <m:sty m:val="b"/>
+                    <m:sty m:val="p"/>
+                    <m:scr m:val="script"/>
                   </m:rPr>
-                  <m:t>m</m:t>
+                  <m:t>M</m:t>
                 </m:r>
                 <m:r>
                   <m:rPr>
-                    <m:sty m:val="b"/>
+                    <m:sty m:val="p"/>
+                    <m:scr m:val="script"/>
                   </m:rPr>
-                  <m:t>n</m:t>
+                  <m:t>N</m:t>
                 </m:r>
                 <m:r>
                   <m:rPr>
-                    <m:sty m:val="b"/>
+                    <m:sty m:val="p"/>
+                    <m:scr m:val="script"/>
                   </m:rPr>
-                  <m:t>o</m:t>
+                  <m:t>O</m:t>
                 </m:r>
                 <m:r>
                   <m:rPr>
-                    <m:sty m:val="b"/>
+                    <m:sty m:val="p"/>
+                    <m:scr m:val="script"/>
                   </m:rPr>
-                  <m:t>p</m:t>
+                  <m:t>P</m:t>
                 </m:r>
                 <m:r>
                   <m:rPr>
-                    <m:sty m:val="b"/>
+                    <m:sty m:val="p"/>
+                    <m:scr m:val="script"/>
                   </m:rPr>
-                  <m:t>q</m:t>
+                  <m:t>Q</m:t>
                 </m:r>
                 <m:r>
                   <m:rPr>
-                    <m:sty m:val="b"/>
+                    <m:sty m:val="p"/>
+                    <m:scr m:val="script"/>
                   </m:rPr>
-                  <m:t>r</m:t>
+                  <m:t>R</m:t>
                 </m:r>
                 <m:r>
                   <m:rPr>
-                    <m:sty m:val="b"/>
+                    <m:sty m:val="p"/>
+                    <m:scr m:val="script"/>
                   </m:rPr>
-                  <m:t>s</m:t>
+                  <m:t>S</m:t>
                 </m:r>
                 <m:r>
                   <m:rPr>
-                    <m:sty m:val="b"/>
+                    <m:sty m:val="p"/>
+                    <m:scr m:val="script"/>
                   </m:rPr>
-                  <m:t>t</m:t>
+                  <m:t>T</m:t>
                 </m:r>
                 <m:r>
                   <m:rPr>
-                    <m:sty m:val="b"/>
+                    <m:sty m:val="p"/>
+                    <m:scr m:val="script"/>
                   </m:rPr>
-                  <m:t>u</m:t>
+                  <m:t>U</m:t>
                 </m:r>
                 <m:r>
                   <m:rPr>
-                    <m:sty m:val="b"/>
+                    <m:sty m:val="p"/>
+                    <m:scr m:val="script"/>
                   </m:rPr>
-                  <m:t>v</m:t>
+                  <m:t>V</m:t>
                 </m:r>
                 <m:r>
                   <m:rPr>
-                    <m:sty m:val="b"/>
+                    <m:sty m:val="p"/>
+                    <m:scr m:val="script"/>
                   </m:rPr>
-                  <m:t>w</m:t>
+                  <m:t>W</m:t>
                 </m:r>
                 <m:r>
                   <m:rPr>
-                    <m:sty m:val="b"/>
+                    <m:sty m:val="p"/>
+                    <m:scr m:val="script"/>
                   </m:rPr>
-                  <m:t>x</m:t>
+                  <m:t>X</m:t>
                 </m:r>
                 <m:r>
                   <m:rPr>
-                    <m:sty m:val="b"/>
+                    <m:sty m:val="p"/>
+                    <m:scr m:val="script"/>
                   </m:rPr>
-                  <m:t>y</m:t>
+                  <m:t>Y</m:t>
                 </m:r>
                 <m:r>
                   <m:rPr>
-                    <m:sty m:val="b"/>
+                    <m:sty m:val="p"/>
+                    <m:scr m:val="script"/>
                   </m:rPr>
-                  <m:t>z</m:t>
+                  <m:t>Z</m:t>
                 </m:r>
               </m:oMath>
             </m:oMathPara>
@@ -5215,7 +5113,7 @@
         <w:pStyle w:val="BodyText"/>
       </w:pPr>
       <w:r>
-        <w:t xml:space="preserve">Bold using bf, upper case:</w:t>
+        <w:t xml:space="preserve">Binary operators:</w:t>
       </w:r>
     </w:p>
     <w:tbl>
@@ -5238,160 +5136,91 @@
               </m:oMathParaPr>
               <m:oMath>
                 <m:r>
-                  <m:rPr>
-                    <m:sty m:val="b"/>
-                  </m:rPr>
-                  <m:t>A</m:t>
-                </m:r>
-                <m:r>
-                  <m:rPr>
-                    <m:sty m:val="b"/>
-                  </m:rPr>
-                  <m:t>B</m:t>
-                </m:r>
-                <m:r>
-                  <m:rPr>
-                    <m:sty m:val="b"/>
-                  </m:rPr>
-                  <m:t>C</m:t>
-                </m:r>
-                <m:r>
-                  <m:rPr>
-                    <m:sty m:val="b"/>
-                  </m:rPr>
-                  <m:t>D</m:t>
-                </m:r>
-                <m:r>
-                  <m:rPr>
-                    <m:sty m:val="b"/>
-                  </m:rPr>
-                  <m:t>E</m:t>
-                </m:r>
-                <m:r>
-                  <m:rPr>
-                    <m:sty m:val="b"/>
-                  </m:rPr>
-                  <m:t>F</m:t>
-                </m:r>
-                <m:r>
-                  <m:rPr>
-                    <m:sty m:val="b"/>
-                  </m:rPr>
-                  <m:t>G</m:t>
-                </m:r>
-                <m:r>
-                  <m:rPr>
-                    <m:sty m:val="b"/>
-                  </m:rPr>
-                  <m:t>H</m:t>
-                </m:r>
-                <m:r>
-                  <m:rPr>
-                    <m:sty m:val="b"/>
-                  </m:rPr>
-                  <m:t>I</m:t>
-                </m:r>
-                <m:r>
-                  <m:rPr>
-                    <m:sty m:val="b"/>
-                  </m:rPr>
-                  <m:t>J</m:t>
-                </m:r>
-                <m:r>
-                  <m:rPr>
-                    <m:sty m:val="b"/>
-                  </m:rPr>
-                  <m:t>K</m:t>
-                </m:r>
-                <m:r>
-                  <m:rPr>
-                    <m:sty m:val="b"/>
-                  </m:rPr>
-                  <m:t>L</m:t>
-                </m:r>
-                <m:r>
-                  <m:rPr>
-                    <m:sty m:val="b"/>
-                  </m:rPr>
-                  <m:t>M</m:t>
-                </m:r>
-                <m:r>
-                  <m:rPr>
-                    <m:sty m:val="b"/>
-                  </m:rPr>
-                  <m:t>N</m:t>
-                </m:r>
-                <m:r>
-                  <m:rPr>
-                    <m:sty m:val="b"/>
-                  </m:rPr>
-                  <m:t>O</m:t>
-                </m:r>
-                <m:r>
-                  <m:rPr>
-                    <m:sty m:val="b"/>
-                  </m:rPr>
-                  <m:t>P</m:t>
-                </m:r>
-                <m:r>
-                  <m:rPr>
-                    <m:sty m:val="b"/>
-                  </m:rPr>
-                  <m:t>Q</m:t>
-                </m:r>
-                <m:r>
-                  <m:rPr>
-                    <m:sty m:val="b"/>
-                  </m:rPr>
-                  <m:t>R</m:t>
-                </m:r>
-                <m:r>
-                  <m:rPr>
-                    <m:sty m:val="b"/>
-                  </m:rPr>
-                  <m:t>S</m:t>
-                </m:r>
-                <m:r>
-                  <m:rPr>
-                    <m:sty m:val="b"/>
-                  </m:rPr>
-                  <m:t>T</m:t>
-                </m:r>
-                <m:r>
-                  <m:rPr>
-                    <m:sty m:val="b"/>
-                  </m:rPr>
-                  <m:t>U</m:t>
-                </m:r>
-                <m:r>
-                  <m:rPr>
-                    <m:sty m:val="b"/>
-                  </m:rPr>
-                  <m:t>V</m:t>
-                </m:r>
-                <m:r>
-                  <m:rPr>
-                    <m:sty m:val="b"/>
-                  </m:rPr>
-                  <m:t>W</m:t>
-                </m:r>
-                <m:r>
-                  <m:rPr>
-                    <m:sty m:val="b"/>
-                  </m:rPr>
-                  <m:t>X</m:t>
-                </m:r>
-                <m:r>
-                  <m:rPr>
-                    <m:sty m:val="b"/>
-                  </m:rPr>
-                  <m:t>Y</m:t>
-                </m:r>
-                <m:r>
-                  <m:rPr>
-                    <m:sty m:val="b"/>
-                  </m:rPr>
-                  <m:t>Z</m:t>
+                  <m:t>±</m:t>
+                </m:r>
+                <m:r>
+                  <m:t>∓</m:t>
+                </m:r>
+                <m:r>
+                  <m:t>×</m:t>
+                </m:r>
+                <m:r>
+                  <m:t>÷</m:t>
+                </m:r>
+                <m:r>
+                  <m:t>⋅</m:t>
+                </m:r>
+                <m:r>
+                  <m:t>*</m:t>
+                </m:r>
+                <m:r>
+                  <m:t>⋆</m:t>
+                </m:r>
+                <m:r>
+                  <m:t>†</m:t>
+                </m:r>
+                <m:r>
+                  <m:t>‡</m:t>
+                </m:r>
+                <m:r>
+                  <m:t>∐</m:t>
+                </m:r>
+                <m:r>
+                  <m:t>∩</m:t>
+                </m:r>
+                <m:r>
+                  <m:t>∪</m:t>
+                </m:r>
+                <m:r>
+                  <m:t>⊎</m:t>
+                </m:r>
+                <m:r>
+                  <m:t>⊓</m:t>
+                </m:r>
+                <m:r>
+                  <m:t>⊔</m:t>
+                </m:r>
+                <m:r>
+                  <m:t>∨</m:t>
+                </m:r>
+                <m:r>
+                  <m:t>∧</m:t>
+                </m:r>
+                <m:r>
+                  <m:t>⊕</m:t>
+                </m:r>
+                <m:r>
+                  <m:t>⊖</m:t>
+                </m:r>
+                <m:r>
+                  <m:t>⊗</m:t>
+                </m:r>
+                <m:r>
+                  <m:t>∘</m:t>
+                </m:r>
+                <m:r>
+                  <m:t>•</m:t>
+                </m:r>
+                <m:r>
+                  <m:t>⊘</m:t>
+                </m:r>
+                <m:r>
+                  <m:t>⊙</m:t>
+                </m:r>
+                <m:r>
+                  <m:t>△</m:t>
+                </m:r>
+                <m:r>
+                  <m:t>⊲</m:t>
+                </m:r>
+                <m:r>
+                  <m:t>⊳</m:t>
+                </m:r>
+                <m:r>
+                  <m:t>∖</m:t>
+                </m:r>
+                <m:r>
+                  <m:t>≀</m:t>
                 </m:r>
               </m:oMath>
             </m:oMathPara>
@@ -5415,7 +5244,39 @@
         <w:pStyle w:val="BodyText"/>
       </w:pPr>
       <w:r>
-        <w:t xml:space="preserve">Calligraphic (upper case only):</w:t>
+        <w:t xml:space="preserve">Unknown symbol in Word:</w:t>
+      </w:r>
+      <w:r>
+        <w:t xml:space="preserve"> </w:t>
+      </w:r>
+      <m:oMath>
+        <m:r>
+          <m:t>◇</m:t>
+        </m:r>
+      </m:oMath>
+      <w:r>
+        <w:t xml:space="preserve"> </w:t>
+      </w:r>
+      <m:oMath>
+        <m:r>
+          <m:t>▽</m:t>
+        </m:r>
+      </m:oMath>
+    </w:p>
+    <w:p>
+      <w:pPr>
+        <w:pStyle w:val="BodyText"/>
+      </w:pPr>
+      <w:r>
+        <w:t xml:space="preserve">Completely disappears in Word:</w:t>
+      </w:r>
+    </w:p>
+    <w:p>
+      <w:pPr>
+        <w:pStyle w:val="BodyText"/>
+      </w:pPr>
+      <w:r>
+        <w:t xml:space="preserve">Relations:</w:t>
       </w:r>
     </w:p>
     <w:tbl>
@@ -5438,186 +5299,115 @@
               </m:oMathParaPr>
               <m:oMath>
                 <m:r>
-                  <m:rPr>
-                    <m:sty m:val="p"/>
-                    <m:scr m:val="script"/>
-                  </m:rPr>
-                  <m:t>A</m:t>
-                </m:r>
-                <m:r>
-                  <m:rPr>
-                    <m:sty m:val="p"/>
-                    <m:scr m:val="script"/>
-                  </m:rPr>
-                  <m:t>B</m:t>
-                </m:r>
-                <m:r>
-                  <m:rPr>
-                    <m:sty m:val="p"/>
-                    <m:scr m:val="script"/>
-                  </m:rPr>
-                  <m:t>C</m:t>
-                </m:r>
-                <m:r>
-                  <m:rPr>
-                    <m:sty m:val="p"/>
-                    <m:scr m:val="script"/>
-                  </m:rPr>
-                  <m:t>D</m:t>
-                </m:r>
-                <m:r>
-                  <m:rPr>
-                    <m:sty m:val="p"/>
-                    <m:scr m:val="script"/>
-                  </m:rPr>
-                  <m:t>E</m:t>
-                </m:r>
-                <m:r>
-                  <m:rPr>
-                    <m:sty m:val="p"/>
-                    <m:scr m:val="script"/>
-                  </m:rPr>
-                  <m:t>F</m:t>
-                </m:r>
-                <m:r>
-                  <m:rPr>
-                    <m:sty m:val="p"/>
-                    <m:scr m:val="script"/>
-                  </m:rPr>
-                  <m:t>G</m:t>
-                </m:r>
-                <m:r>
-                  <m:rPr>
-                    <m:sty m:val="p"/>
-                    <m:scr m:val="script"/>
-                  </m:rPr>
-                  <m:t>H</m:t>
-                </m:r>
-                <m:r>
-                  <m:rPr>
-                    <m:sty m:val="p"/>
-                    <m:scr m:val="script"/>
-                  </m:rPr>
-                  <m:t>I</m:t>
-                </m:r>
-                <m:r>
-                  <m:rPr>
-                    <m:sty m:val="p"/>
-                    <m:scr m:val="script"/>
-                  </m:rPr>
-                  <m:t>J</m:t>
-                </m:r>
-                <m:r>
-                  <m:rPr>
-                    <m:sty m:val="p"/>
-                    <m:scr m:val="script"/>
-                  </m:rPr>
-                  <m:t>K</m:t>
-                </m:r>
-                <m:r>
-                  <m:rPr>
-                    <m:sty m:val="p"/>
-                    <m:scr m:val="script"/>
-                  </m:rPr>
-                  <m:t>L</m:t>
-                </m:r>
-                <m:r>
-                  <m:rPr>
-                    <m:sty m:val="p"/>
-                    <m:scr m:val="script"/>
-                  </m:rPr>
-                  <m:t>M</m:t>
-                </m:r>
-                <m:r>
-                  <m:rPr>
-                    <m:sty m:val="p"/>
-                    <m:scr m:val="script"/>
-                  </m:rPr>
-                  <m:t>N</m:t>
-                </m:r>
-                <m:r>
-                  <m:rPr>
-                    <m:sty m:val="p"/>
-                    <m:scr m:val="script"/>
-                  </m:rPr>
-                  <m:t>O</m:t>
-                </m:r>
-                <m:r>
-                  <m:rPr>
-                    <m:sty m:val="p"/>
-                    <m:scr m:val="script"/>
-                  </m:rPr>
-                  <m:t>P</m:t>
-                </m:r>
-                <m:r>
-                  <m:rPr>
-                    <m:sty m:val="p"/>
-                    <m:scr m:val="script"/>
-                  </m:rPr>
-                  <m:t>Q</m:t>
-                </m:r>
-                <m:r>
-                  <m:rPr>
-                    <m:sty m:val="p"/>
-                    <m:scr m:val="script"/>
-                  </m:rPr>
-                  <m:t>R</m:t>
-                </m:r>
-                <m:r>
-                  <m:rPr>
-                    <m:sty m:val="p"/>
-                    <m:scr m:val="script"/>
-                  </m:rPr>
-                  <m:t>S</m:t>
-                </m:r>
-                <m:r>
-                  <m:rPr>
-                    <m:sty m:val="p"/>
-                    <m:scr m:val="script"/>
-                  </m:rPr>
-                  <m:t>T</m:t>
-                </m:r>
-                <m:r>
-                  <m:rPr>
-                    <m:sty m:val="p"/>
-                    <m:scr m:val="script"/>
-                  </m:rPr>
-                  <m:t>U</m:t>
-                </m:r>
-                <m:r>
-                  <m:rPr>
-                    <m:sty m:val="p"/>
-                    <m:scr m:val="script"/>
-                  </m:rPr>
-                  <m:t>V</m:t>
-                </m:r>
-                <m:r>
-                  <m:rPr>
-                    <m:sty m:val="p"/>
-                    <m:scr m:val="script"/>
-                  </m:rPr>
-                  <m:t>W</m:t>
-                </m:r>
-                <m:r>
-                  <m:rPr>
-                    <m:sty m:val="p"/>
-                    <m:scr m:val="script"/>
-                  </m:rPr>
-                  <m:t>X</m:t>
-                </m:r>
-                <m:r>
-                  <m:rPr>
-                    <m:sty m:val="p"/>
-                    <m:scr m:val="script"/>
-                  </m:rPr>
-                  <m:t>Y</m:t>
-                </m:r>
-                <m:r>
-                  <m:rPr>
-                    <m:sty m:val="p"/>
-                    <m:scr m:val="script"/>
-                  </m:rPr>
-                  <m:t>Z</m:t>
+                  <m:t>≤</m:t>
+                </m:r>
+                <m:r>
+                  <m:t>≤</m:t>
+                </m:r>
+                <m:r>
+                  <m:t>≪</m:t>
+                </m:r>
+                <m:r>
+                  <m:t>⊂</m:t>
+                </m:r>
+                <m:r>
+                  <m:t>⊆</m:t>
+                </m:r>
+                <m:r>
+                  <m:t>⊑</m:t>
+                </m:r>
+                <m:r>
+                  <m:t>∈</m:t>
+                </m:r>
+                <m:r>
+                  <m:t>⊢</m:t>
+                </m:r>
+                <m:r>
+                  <m:t>⊨</m:t>
+                </m:r>
+                <m:r>
+                  <m:t>≥</m:t>
+                </m:r>
+                <m:r>
+                  <m:t>≥</m:t>
+                </m:r>
+                <m:r>
+                  <m:t>≫</m:t>
+                </m:r>
+                <m:r>
+                  <m:t>⊃</m:t>
+                </m:r>
+                <m:r>
+                  <m:t>⊇</m:t>
+                </m:r>
+                <m:r>
+                  <m:t>⊑</m:t>
+                </m:r>
+                <m:r>
+                  <m:t>∋</m:t>
+                </m:r>
+                <m:r>
+                  <m:t>⊣</m:t>
+                </m:r>
+                <m:r>
+                  <m:t>⊥</m:t>
+                </m:r>
+                <m:r>
+                  <m:t>≠</m:t>
+                </m:r>
+                <m:r>
+                  <m:t>≐</m:t>
+                </m:r>
+                <m:r>
+                  <m:t>≈</m:t>
+                </m:r>
+                <m:r>
+                  <m:t>≅</m:t>
+                </m:r>
+                <m:r>
+                  <m:t>≡</m:t>
+                </m:r>
+                <m:r>
+                  <m:t>∝</m:t>
+                </m:r>
+                <m:r>
+                  <m:t>≺</m:t>
+                </m:r>
+                <m:r>
+                  <m:t>≼</m:t>
+                </m:r>
+                <m:r>
+                  <m:t>∥</m:t>
+                </m:r>
+                <m:r>
+                  <m:t>∥</m:t>
+                </m:r>
+                <m:r>
+                  <m:t>∼</m:t>
+                </m:r>
+                <m:r>
+                  <m:t>≃</m:t>
+                </m:r>
+                <m:r>
+                  <m:t>≍</m:t>
+                </m:r>
+                <m:r>
+                  <m:t>⌣</m:t>
+                </m:r>
+                <m:r>
+                  <m:t>⌢</m:t>
+                </m:r>
+                <m:r>
+                  <m:t>⋈</m:t>
+                </m:r>
+                <m:r>
+                  <m:t>≻</m:t>
+                </m:r>
+                <m:r>
+                  <m:t>≽</m:t>
+                </m:r>
+                <m:r>
+                  <m:t>∣</m:t>
                 </m:r>
               </m:oMath>
             </m:oMathPara>
@@ -5641,298 +5431,6 @@
         <w:pStyle w:val="BodyText"/>
       </w:pPr>
       <w:r>
-        <w:t xml:space="preserve">Binary operators:</w:t>
-      </w:r>
-    </w:p>
-    <w:tbl>
-      <w:tblPr>
-        <w:tblStyle w:val="TableNormal"/>
-        <w:tblW w:type="pct" w:w="0.0"/>
-        <w:tblLook/>
-      </w:tblPr>
-      <w:tblGrid/>
-      <w:tr>
-        <w:tc>
-          <w:p>
-            <w:pPr>
-              <w:pStyle w:val="Compact"/>
-              <w:jc w:val="left"/>
-            </w:pPr>
-            <m:oMathPara>
-              <m:oMathParaPr>
-                <m:jc m:val="center"/>
-              </m:oMathParaPr>
-              <m:oMath>
-                <m:r>
-                  <m:t>±</m:t>
-                </m:r>
-                <m:r>
-                  <m:t>∓</m:t>
-                </m:r>
-                <m:r>
-                  <m:t>×</m:t>
-                </m:r>
-                <m:r>
-                  <m:t>÷</m:t>
-                </m:r>
-                <m:r>
-                  <m:t>⋅</m:t>
-                </m:r>
-                <m:r>
-                  <m:t>*</m:t>
-                </m:r>
-                <m:r>
-                  <m:t>⋆</m:t>
-                </m:r>
-                <m:r>
-                  <m:t>†</m:t>
-                </m:r>
-                <m:r>
-                  <m:t>‡</m:t>
-                </m:r>
-                <m:r>
-                  <m:t>∐</m:t>
-                </m:r>
-                <m:r>
-                  <m:t>∩</m:t>
-                </m:r>
-                <m:r>
-                  <m:t>∪</m:t>
-                </m:r>
-                <m:r>
-                  <m:t>⊎</m:t>
-                </m:r>
-                <m:r>
-                  <m:t>⊓</m:t>
-                </m:r>
-                <m:r>
-                  <m:t>⊔</m:t>
-                </m:r>
-                <m:r>
-                  <m:t>∨</m:t>
-                </m:r>
-                <m:r>
-                  <m:t>∧</m:t>
-                </m:r>
-                <m:r>
-                  <m:t>⊕</m:t>
-                </m:r>
-                <m:r>
-                  <m:t>⊖</m:t>
-                </m:r>
-                <m:r>
-                  <m:t>⊗</m:t>
-                </m:r>
-                <m:r>
-                  <m:t>∘</m:t>
-                </m:r>
-                <m:r>
-                  <m:t>•</m:t>
-                </m:r>
-                <m:r>
-                  <m:t>◇</m:t>
-                </m:r>
-                <m:r>
-                  <m:t>⊘</m:t>
-                </m:r>
-                <m:r>
-                  <m:t>⊙</m:t>
-                </m:r>
-                <m:r>
-                  <m:t>△</m:t>
-                </m:r>
-                <m:r>
-                  <m:t>▽</m:t>
-                </m:r>
-                <m:r>
-                  <m:t>⊲</m:t>
-                </m:r>
-                <m:r>
-                  <m:t>⊳</m:t>
-                </m:r>
-                <m:r>
-                  <m:t>∖</m:t>
-                </m:r>
-                <m:r>
-                  <m:t>≀</m:t>
-                </m:r>
-              </m:oMath>
-            </m:oMathPara>
-          </w:p>
-        </w:tc>
-        <w:tc>
-          <w:p>
-            <w:pPr>
-              <w:pStyle w:val="Compact"/>
-              <w:jc w:val="left"/>
-            </w:pPr>
-            <w:r>
-              <w:t xml:space="preserve">(12)</w:t>
-            </w:r>
-          </w:p>
-        </w:tc>
-      </w:tr>
-    </w:tbl>
-    <w:p>
-      <w:pPr>
-        <w:pStyle w:val="BodyText"/>
-      </w:pPr>
-      <w:r>
-        <w:t xml:space="preserve">Relations:</w:t>
-      </w:r>
-    </w:p>
-    <w:tbl>
-      <w:tblPr>
-        <w:tblStyle w:val="TableNormal"/>
-        <w:tblW w:type="pct" w:w="0.0"/>
-        <w:tblLook/>
-      </w:tblPr>
-      <w:tblGrid/>
-      <w:tr>
-        <w:tc>
-          <w:p>
-            <w:pPr>
-              <w:pStyle w:val="Compact"/>
-              <w:jc w:val="left"/>
-            </w:pPr>
-            <m:oMathPara>
-              <m:oMathParaPr>
-                <m:jc m:val="center"/>
-              </m:oMathParaPr>
-              <m:oMath>
-                <m:r>
-                  <m:t>≤</m:t>
-                </m:r>
-                <m:r>
-                  <m:t>≤</m:t>
-                </m:r>
-                <m:r>
-                  <m:t>≪</m:t>
-                </m:r>
-                <m:r>
-                  <m:t>⊂</m:t>
-                </m:r>
-                <m:r>
-                  <m:t>⊆</m:t>
-                </m:r>
-                <m:r>
-                  <m:t>⊑</m:t>
-                </m:r>
-                <m:r>
-                  <m:t>∈</m:t>
-                </m:r>
-                <m:r>
-                  <m:t>⊢</m:t>
-                </m:r>
-                <m:r>
-                  <m:t>⊨</m:t>
-                </m:r>
-                <m:r>
-                  <m:t>≥</m:t>
-                </m:r>
-                <m:r>
-                  <m:t>≥</m:t>
-                </m:r>
-                <m:r>
-                  <m:t>≫</m:t>
-                </m:r>
-                <m:r>
-                  <m:t>⊃</m:t>
-                </m:r>
-                <m:r>
-                  <m:t>⊇</m:t>
-                </m:r>
-                <m:r>
-                  <m:t>⊑</m:t>
-                </m:r>
-                <m:r>
-                  <m:t>∋</m:t>
-                </m:r>
-                <m:r>
-                  <m:t>⊣</m:t>
-                </m:r>
-                <m:r>
-                  <m:t>⊥</m:t>
-                </m:r>
-                <m:r>
-                  <m:t>≠</m:t>
-                </m:r>
-                <m:r>
-                  <m:t>≐</m:t>
-                </m:r>
-                <m:r>
-                  <m:t>≈</m:t>
-                </m:r>
-                <m:r>
-                  <m:t>≅</m:t>
-                </m:r>
-                <m:r>
-                  <m:t>≡</m:t>
-                </m:r>
-                <m:r>
-                  <m:t>∝</m:t>
-                </m:r>
-                <m:r>
-                  <m:t>≺</m:t>
-                </m:r>
-                <m:r>
-                  <m:t>≼</m:t>
-                </m:r>
-                <m:r>
-                  <m:t>∥</m:t>
-                </m:r>
-                <m:r>
-                  <m:t>∥</m:t>
-                </m:r>
-                <m:r>
-                  <m:t>∼</m:t>
-                </m:r>
-                <m:r>
-                  <m:t>≃</m:t>
-                </m:r>
-                <m:r>
-                  <m:t>≍</m:t>
-                </m:r>
-                <m:r>
-                  <m:t>⌣</m:t>
-                </m:r>
-                <m:r>
-                  <m:t>⌢</m:t>
-                </m:r>
-                <m:r>
-                  <m:t>⋈</m:t>
-                </m:r>
-                <m:r>
-                  <m:t>≻</m:t>
-                </m:r>
-                <m:r>
-                  <m:t>≽</m:t>
-                </m:r>
-                <m:r>
-                  <m:t>∣</m:t>
-                </m:r>
-              </m:oMath>
-            </m:oMathPara>
-          </w:p>
-        </w:tc>
-        <w:tc>
-          <w:p>
-            <w:pPr>
-              <w:pStyle w:val="Compact"/>
-              <w:jc w:val="left"/>
-            </w:pPr>
-            <w:r>
-              <w:t xml:space="preserve">(13)</w:t>
-            </w:r>
-          </w:p>
-        </w:tc>
-      </w:tr>
-    </w:tbl>
-    <w:p>
-      <w:pPr>
-        <w:pStyle w:val="BodyText"/>
-      </w:pPr>
-      <w:r>
         <w:t xml:space="preserve">Negated which work:</w:t>
       </w:r>
       <w:r>
@@ -6061,7 +5559,7 @@
         <w:pStyle w:val="BodyText"/>
       </w:pPr>
       <w:r>
-        <w:t xml:space="preserve">Turn into raw LaTeX-like encoding in Word:</w:t>
+        <w:t xml:space="preserve">Turn into raw LaTeX-like encoding in Word and look broken in MathJax:</w:t>
       </w:r>
       <w:r>
         <w:t xml:space="preserve"> </w:t>
@@ -6251,7 +5749,7 @@
               <w:jc w:val="left"/>
             </w:pPr>
             <w:r>
-              <w:t xml:space="preserve">(14)</w:t>
+              <w:t xml:space="preserve">(12)</w:t>
             </w:r>
           </w:p>
         </w:tc>
@@ -6308,19 +5806,10 @@
                       <m:t>↑</m:t>
                     </m:r>
                     <m:r>
-                      <m:t>⇑</m:t>
-                    </m:r>
-                    <m:r>
                       <m:t>↓</m:t>
                     </m:r>
                     <m:r>
-                      <m:t>⇓</m:t>
-                    </m:r>
-                    <m:r>
                       <m:t>↕</m:t>
-                    </m:r>
-                    <m:r>
-                      <m:t>⇕</m:t>
                     </m:r>
                     <m:r>
                       <m:t>↗</m:t>
@@ -6347,12 +5836,44 @@
               <w:jc w:val="left"/>
             </w:pPr>
             <w:r>
-              <w:t xml:space="preserve">(15)</w:t>
+              <w:t xml:space="preserve">(13)</w:t>
             </w:r>
           </w:p>
         </w:tc>
       </w:tr>
     </w:tbl>
+    <w:p>
+      <w:pPr>
+        <w:pStyle w:val="BodyText"/>
+      </w:pPr>
+      <w:r>
+        <w:t xml:space="preserve">Look odd in MathJax but fine in Word:</w:t>
+      </w:r>
+      <w:r>
+        <w:t xml:space="preserve"> </w:t>
+      </w:r>
+      <m:oMath>
+        <m:r>
+          <m:t>⇑</m:t>
+        </m:r>
+      </m:oMath>
+      <w:r>
+        <w:t xml:space="preserve"> </w:t>
+      </w:r>
+      <m:oMath>
+        <m:r>
+          <m:t>⇓</m:t>
+        </m:r>
+      </m:oMath>
+      <w:r>
+        <w:t xml:space="preserve"> </w:t>
+      </w:r>
+      <m:oMath>
+        <m:r>
+          <m:t>⇕</m:t>
+        </m:r>
+      </m:oMath>
+    </w:p>
     <w:p>
       <w:pPr>
         <w:pStyle w:val="BodyText"/>
@@ -6445,15 +5966,6 @@
                   <m:t>≠</m:t>
                 </m:r>
                 <m:r>
-                  <m:t>♭</m:t>
-                </m:r>
-                <m:r>
-                  <m:t>♮</m:t>
-                </m:r>
-                <m:r>
-                  <m:t>♯</m:t>
-                </m:r>
-                <m:r>
                   <m:t>∥</m:t>
                 </m:r>
                 <m:r>
@@ -6464,12 +5976,6 @@
                 </m:r>
                 <m:r>
                   <m:t>△</m:t>
-                </m:r>
-                <m:r>
-                  <m:t>♣</m:t>
-                </m:r>
-                <m:r>
-                  <m:t>♢</m:t>
                 </m:r>
                 <m:r>
                   <m:t>♡</m:t>
@@ -6491,12 +5997,60 @@
               <w:jc w:val="left"/>
             </w:pPr>
             <w:r>
-              <w:t xml:space="preserve">(16)</w:t>
+              <w:t xml:space="preserve">(14)</w:t>
             </w:r>
           </w:p>
         </w:tc>
       </w:tr>
     </w:tbl>
+    <w:p>
+      <w:pPr>
+        <w:pStyle w:val="BodyText"/>
+      </w:pPr>
+      <w:r>
+        <w:t xml:space="preserve">Unknown symbol in Word:</w:t>
+      </w:r>
+      <w:r>
+        <w:t xml:space="preserve"> </w:t>
+      </w:r>
+      <m:oMath>
+        <m:r>
+          <m:t>♭</m:t>
+        </m:r>
+      </m:oMath>
+      <w:r>
+        <w:t xml:space="preserve"> </w:t>
+      </w:r>
+      <m:oMath>
+        <m:r>
+          <m:t>♮</m:t>
+        </m:r>
+      </m:oMath>
+      <w:r>
+        <w:t xml:space="preserve"> </w:t>
+      </w:r>
+      <m:oMath>
+        <m:r>
+          <m:t>♯</m:t>
+        </m:r>
+      </m:oMath>
+      <w:r>
+        <w:t xml:space="preserve"> </w:t>
+      </w:r>
+      <m:oMath>
+        <m:r>
+          <m:t>♣</m:t>
+        </m:r>
+      </m:oMath>
+      <w:r>
+        <w:t xml:space="preserve"> </w:t>
+      </w:r>
+      <m:oMath>
+        <m:r>
+          <m:t>♢</m:t>
+        </m:r>
+      </m:oMath>
+    </w:p>
     <w:p>
       <w:pPr>
         <w:pStyle w:val="BodyText"/>
@@ -6554,6 +6108,20 @@
         </m:r>
       </m:oMath>
     </w:p>
+    <w:p>
+      <w:pPr>
+        <w:pStyle w:val="BodyText"/>
+      </w:pPr>
+      <w:r>
+        <w:t xml:space="preserve">In Word the below are not enlarged - this probably depends on context though in Word</w:t>
+      </w:r>
+      <w:r>
+        <w:t xml:space="preserve"> </w:t>
+      </w:r>
+      <w:r>
+        <w:t xml:space="preserve">equations.</w:t>
+      </w:r>
+    </w:p>
     <w:tbl>
       <w:tblPr>
         <w:tblStyle w:val="TableNormal"/>
@@ -6626,7 +6194,7 @@
               <w:jc w:val="left"/>
             </w:pPr>
             <w:r>
-              <w:t xml:space="preserve">(17)</w:t>
+              <w:t xml:space="preserve">(15)</w:t>
             </w:r>
           </w:p>
         </w:tc>
@@ -6736,7 +6304,7 @@
               <w:jc w:val="left"/>
             </w:pPr>
             <w:r>
-              <w:t xml:space="preserve">(18)</w:t>
+              <w:t xml:space="preserve">(16)</w:t>
             </w:r>
           </w:p>
         </w:tc>
@@ -6844,7 +6412,7 @@
               <w:jc w:val="left"/>
             </w:pPr>
             <w:r>
-              <w:t xml:space="preserve">(19)</w:t>
+              <w:t xml:space="preserve">(17)</w:t>
             </w:r>
           </w:p>
         </w:tc>
@@ -6934,7 +6502,7 @@
               <w:jc w:val="left"/>
             </w:pPr>
             <w:r>
-              <w:t xml:space="preserve">(20)</w:t>
+              <w:t xml:space="preserve">(18)</w:t>
             </w:r>
           </w:p>
         </w:tc>
@@ -7128,7 +6696,7 @@
               <w:jc w:val="left"/>
             </w:pPr>
             <w:r>
-              <w:t xml:space="preserve">(21)</w:t>
+              <w:t xml:space="preserve">(19)</w:t>
             </w:r>
           </w:p>
         </w:tc>
@@ -7139,7 +6707,7 @@
         <w:pStyle w:val="BodyText"/>
       </w:pPr>
       <w:r>
-        <w:t xml:space="preserve">Modulus:</w:t>
+        <w:t xml:space="preserve">Modulus, spacing is incorrect on the first of these in Word:</w:t>
       </w:r>
     </w:p>
     <w:tbl>
@@ -7211,7 +6779,7 @@
               <w:jc w:val="left"/>
             </w:pPr>
             <w:r>
-              <w:t xml:space="preserve">(22)</w:t>
+              <w:t xml:space="preserve">(20)</w:t>
             </w:r>
           </w:p>
         </w:tc>
@@ -7222,7 +6790,13 @@
         <w:pStyle w:val="BodyText"/>
       </w:pPr>
       <w:r>
-        <w:t xml:space="preserve">Accents and under/over:</w:t>
+        <w:t xml:space="preserve">Accents and under/over. Most of these don’t seem to work in Word but this should be</w:t>
+      </w:r>
+      <w:r>
+        <w:t xml:space="preserve"> </w:t>
+      </w:r>
+      <w:r>
+        <w:t xml:space="preserve">investigated further as it may be a context issue.</w:t>
       </w:r>
     </w:p>
     <w:tbl>
@@ -7406,7 +6980,7 @@
               <w:jc w:val="left"/>
             </w:pPr>
             <w:r>
-              <w:t xml:space="preserve">(23)</w:t>
+              <w:t xml:space="preserve">(21)</w:t>
             </w:r>
           </w:p>
         </w:tc>
@@ -7417,7 +6991,13 @@
         <w:pStyle w:val="BodyText"/>
       </w:pPr>
       <w:r>
-        <w:t xml:space="preserve">Symbols left and right can be applied to:</w:t>
+        <w:t xml:space="preserve">Symbols left and right can be applied to. None of the arrows stretch in Word, could be</w:t>
+      </w:r>
+      <w:r>
+        <w:t xml:space="preserve"> </w:t>
+      </w:r>
+      <w:r>
+        <w:t xml:space="preserve">context.</w:t>
       </w:r>
     </w:p>
     <w:tbl>
@@ -7535,27 +7115,6 @@
                     </m:f>
                   </m:e>
                 </m:d>
-                <m:r>
-                  <m:t>/</m:t>
-                </m:r>
-                <m:f>
-                  <m:fPr>
-                    <m:type m:val="bar"/>
-                  </m:fPr>
-                  <m:num>
-                    <m:r>
-                      <m:t>1</m:t>
-                    </m:r>
-                  </m:num>
-                  <m:den>
-                    <m:r>
-                      <m:t>2</m:t>
-                    </m:r>
-                  </m:den>
-                </m:f>
-                <m:r>
-                  <m:t>∖</m:t>
-                </m:r>
                 <m:d>
                   <m:dPr>
                     <m:begChr m:val="⌊"/>
@@ -7803,6 +7362,280 @@
                         </m:r>
                       </m:den>
                     </m:f>
+                    <m:r>
+                      <m:t>⇕</m:t>
+                    </m:r>
+                  </m:e>
+                </m:d>
+              </m:oMath>
+            </m:oMathPara>
+          </w:p>
+        </w:tc>
+        <w:tc>
+          <w:p>
+            <w:pPr>
+              <w:pStyle w:val="Compact"/>
+              <w:jc w:val="left"/>
+            </w:pPr>
+            <w:r>
+              <w:t xml:space="preserve">(22)</w:t>
+            </w:r>
+          </w:p>
+        </w:tc>
+      </w:tr>
+    </w:tbl>
+    <w:p>
+      <w:pPr>
+        <w:pStyle w:val="BodyText"/>
+      </w:pPr>
+      <w:r>
+        <w:t xml:space="preserve">Incorrect in both Word and MathJax:</w:t>
+      </w:r>
+    </w:p>
+    <w:tbl>
+      <w:tblPr>
+        <w:tblStyle w:val="TableNormal"/>
+        <w:tblW w:type="pct" w:w="0.0"/>
+        <w:tblLook/>
+      </w:tblPr>
+      <w:tblGrid/>
+      <w:tr>
+        <w:tc>
+          <w:p>
+            <w:pPr>
+              <w:pStyle w:val="Compact"/>
+              <w:jc w:val="left"/>
+            </w:pPr>
+            <m:oMathPara>
+              <m:oMathParaPr>
+                <m:jc m:val="center"/>
+              </m:oMathParaPr>
+              <m:oMath>
+                <m:r>
+                  <m:t>/</m:t>
+                </m:r>
+                <m:f>
+                  <m:fPr>
+                    <m:type m:val="bar"/>
+                  </m:fPr>
+                  <m:num>
+                    <m:r>
+                      <m:t>1</m:t>
+                    </m:r>
+                  </m:num>
+                  <m:den>
+                    <m:r>
+                      <m:t>2</m:t>
+                    </m:r>
+                  </m:den>
+                </m:f>
+                <m:r>
+                  <m:t>∖</m:t>
+                </m:r>
+              </m:oMath>
+            </m:oMathPara>
+          </w:p>
+        </w:tc>
+        <w:tc>
+          <w:p>
+            <w:pPr>
+              <w:pStyle w:val="Compact"/>
+              <w:jc w:val="left"/>
+            </w:pPr>
+            <w:r>
+              <w:t xml:space="preserve">(23)</w:t>
+            </w:r>
+          </w:p>
+        </w:tc>
+      </w:tr>
+    </w:tbl>
+    <w:p>
+      <w:pPr>
+        <w:pStyle w:val="BodyText"/>
+      </w:pPr>
+      <w:r>
+        <w:t xml:space="preserve">Manual sizing. Word doesn’t seem to honour these unless there is something of a</w:t>
+      </w:r>
+      <w:r>
+        <w:t xml:space="preserve"> </w:t>
+      </w:r>
+      <w:r>
+        <w:t xml:space="preserve">specific height inside - perhaps they end up mapping to matching brackets? Find out.</w:t>
+      </w:r>
+    </w:p>
+    <w:tbl>
+      <w:tblPr>
+        <w:tblStyle w:val="TableNormal"/>
+        <w:tblW w:type="pct" w:w="0.0"/>
+        <w:tblLook/>
+      </w:tblPr>
+      <w:tblGrid/>
+      <w:tr>
+        <w:tc>
+          <w:p>
+            <w:pPr>
+              <w:pStyle w:val="Compact"/>
+              <w:jc w:val="left"/>
+            </w:pPr>
+            <m:oMathPara>
+              <m:oMathParaPr>
+                <m:jc m:val="center"/>
+              </m:oMathParaPr>
+              <m:oMath>
+                <m:d>
+                  <m:dPr>
+                    <m:begChr m:val="("/>
+                    <m:endChr m:val=""/>
+                    <m:grow/>
+                  </m:dPr>
+                  <m:e/>
+                </m:d>
+                <m:r>
+                  <m:t>)</m:t>
+                </m:r>
+                <m:d>
+                  <m:dPr>
+                    <m:begChr m:val="["/>
+                    <m:endChr m:val=""/>
+                    <m:grow/>
+                  </m:dPr>
+                  <m:e/>
+                </m:d>
+                <m:r>
+                  <m:t>]</m:t>
+                </m:r>
+                <m:d>
+                  <m:dPr>
+                    <m:begChr m:val="{"/>
+                    <m:endChr m:val=""/>
+                    <m:grow/>
+                  </m:dPr>
+                  <m:e/>
+                </m:d>
+                <m:r>
+                  <m:t>}</m:t>
+                </m:r>
+                <m:d>
+                  <m:dPr>
+                    <m:begChr m:val="⌊"/>
+                    <m:endChr m:val=""/>
+                    <m:grow/>
+                  </m:dPr>
+                  <m:e/>
+                </m:d>
+                <m:r>
+                  <m:t>⌋</m:t>
+                </m:r>
+                <m:d>
+                  <m:dPr>
+                    <m:begChr m:val="⌈"/>
+                    <m:endChr m:val=""/>
+                    <m:grow/>
+                  </m:dPr>
+                  <m:e/>
+                </m:d>
+                <m:r>
+                  <m:t>⌉</m:t>
+                </m:r>
+                <m:d>
+                  <m:dPr>
+                    <m:begChr m:val="⟨"/>
+                    <m:endChr m:val=""/>
+                    <m:grow/>
+                  </m:dPr>
+                  <m:e/>
+                </m:d>
+                <m:r>
+                  <m:t>⟩</m:t>
+                </m:r>
+                <m:r>
+                  <m:t>/</m:t>
+                </m:r>
+                <m:r>
+                  <m:t>∖</m:t>
+                </m:r>
+                <m:d>
+                  <m:dPr>
+                    <m:begChr m:val=""/>
+                    <m:endChr m:val=""/>
+                    <m:grow/>
+                  </m:dPr>
+                  <m:e>
+                    <m:r>
+                      <m:t>|</m:t>
+                    </m:r>
+                  </m:e>
+                </m:d>
+                <m:r>
+                  <m:t>∥</m:t>
+                </m:r>
+                <m:d>
+                  <m:dPr>
+                    <m:begChr m:val=""/>
+                    <m:endChr m:val=""/>
+                    <m:grow/>
+                  </m:dPr>
+                  <m:e>
+                    <m:r>
+                      <m:t>↑</m:t>
+                    </m:r>
+                  </m:e>
+                </m:d>
+                <m:d>
+                  <m:dPr>
+                    <m:begChr m:val=""/>
+                    <m:endChr m:val=""/>
+                    <m:grow/>
+                  </m:dPr>
+                  <m:e>
+                    <m:r>
+                      <m:t>⇑</m:t>
+                    </m:r>
+                  </m:e>
+                </m:d>
+                <m:d>
+                  <m:dPr>
+                    <m:begChr m:val=""/>
+                    <m:endChr m:val=""/>
+                    <m:grow/>
+                  </m:dPr>
+                  <m:e>
+                    <m:r>
+                      <m:t>↓</m:t>
+                    </m:r>
+                  </m:e>
+                </m:d>
+                <m:d>
+                  <m:dPr>
+                    <m:begChr m:val=""/>
+                    <m:endChr m:val=""/>
+                    <m:grow/>
+                  </m:dPr>
+                  <m:e>
+                    <m:r>
+                      <m:t>⇓</m:t>
+                    </m:r>
+                  </m:e>
+                </m:d>
+                <m:d>
+                  <m:dPr>
+                    <m:begChr m:val=""/>
+                    <m:endChr m:val=""/>
+                    <m:grow/>
+                  </m:dPr>
+                  <m:e>
+                    <m:r>
+                      <m:t>↕</m:t>
+                    </m:r>
+                  </m:e>
+                </m:d>
+                <m:d>
+                  <m:dPr>
+                    <m:begChr m:val=""/>
+                    <m:endChr m:val=""/>
+                    <m:grow/>
+                  </m:dPr>
+                  <m:e>
                     <m:r>
                       <m:t>⇕</m:t>
                     </m:r>
@@ -7825,14 +7658,6 @@
         </w:tc>
       </w:tr>
     </w:tbl>
-    <w:p>
-      <w:pPr>
-        <w:pStyle w:val="BodyText"/>
-      </w:pPr>
-      <w:r>
-        <w:t xml:space="preserve">Manual sizing:</w:t>
-      </w:r>
-    </w:p>
     <w:tbl>
       <w:tblPr>
         <w:tblStyle w:val="TableNormal"/>
@@ -8418,6 +8243,14 @@
         </w:tc>
       </w:tr>
     </w:tbl>
+    <w:p>
+      <w:pPr>
+        <w:pStyle w:val="BodyText"/>
+      </w:pPr>
+      <w:r>
+        <w:t xml:space="preserve">Dots:</w:t>
+      </w:r>
+    </w:p>
     <w:tbl>
       <w:tblPr>
         <w:tblStyle w:val="TableNormal"/>
@@ -8437,165 +8270,51 @@
                 <m:jc m:val="center"/>
               </m:oMathParaPr>
               <m:oMath>
-                <m:d>
-                  <m:dPr>
-                    <m:begChr m:val="("/>
-                    <m:endChr m:val=""/>
-                    <m:grow/>
-                  </m:dPr>
-                  <m:e/>
-                </m:d>
-                <m:r>
-                  <m:t>)</m:t>
-                </m:r>
-                <m:d>
-                  <m:dPr>
-                    <m:begChr m:val="["/>
-                    <m:endChr m:val=""/>
-                    <m:grow/>
-                  </m:dPr>
-                  <m:e/>
-                </m:d>
-                <m:r>
-                  <m:t>]</m:t>
-                </m:r>
-                <m:d>
-                  <m:dPr>
-                    <m:begChr m:val="{"/>
-                    <m:endChr m:val=""/>
-                    <m:grow/>
-                  </m:dPr>
-                  <m:e/>
-                </m:d>
-                <m:r>
-                  <m:t>}</m:t>
-                </m:r>
-                <m:d>
-                  <m:dPr>
-                    <m:begChr m:val="⌊"/>
-                    <m:endChr m:val=""/>
-                    <m:grow/>
-                  </m:dPr>
-                  <m:e/>
-                </m:d>
-                <m:r>
-                  <m:t>⌋</m:t>
-                </m:r>
-                <m:d>
-                  <m:dPr>
-                    <m:begChr m:val="⌈"/>
-                    <m:endChr m:val=""/>
-                    <m:grow/>
-                  </m:dPr>
-                  <m:e/>
-                </m:d>
-                <m:r>
-                  <m:t>⌉</m:t>
-                </m:r>
-                <m:d>
-                  <m:dPr>
-                    <m:begChr m:val="⟨"/>
-                    <m:endChr m:val=""/>
-                    <m:grow/>
-                  </m:dPr>
-                  <m:e/>
-                </m:d>
-                <m:r>
-                  <m:t>⟩</m:t>
-                </m:r>
-                <m:r>
-                  <m:t>/</m:t>
-                </m:r>
-                <m:r>
-                  <m:t>∖</m:t>
-                </m:r>
-                <m:d>
-                  <m:dPr>
-                    <m:begChr m:val=""/>
-                    <m:endChr m:val=""/>
-                    <m:grow/>
-                  </m:dPr>
-                  <m:e>
-                    <m:r>
-                      <m:t>|</m:t>
-                    </m:r>
-                  </m:e>
-                </m:d>
-                <m:r>
-                  <m:t>∥</m:t>
-                </m:r>
-                <m:d>
-                  <m:dPr>
-                    <m:begChr m:val=""/>
-                    <m:endChr m:val=""/>
-                    <m:grow/>
-                  </m:dPr>
-                  <m:e>
-                    <m:r>
-                      <m:t>↑</m:t>
-                    </m:r>
-                  </m:e>
-                </m:d>
-                <m:d>
-                  <m:dPr>
-                    <m:begChr m:val=""/>
-                    <m:endChr m:val=""/>
-                    <m:grow/>
-                  </m:dPr>
-                  <m:e>
-                    <m:r>
-                      <m:t>⇑</m:t>
-                    </m:r>
-                  </m:e>
-                </m:d>
-                <m:d>
-                  <m:dPr>
-                    <m:begChr m:val=""/>
-                    <m:endChr m:val=""/>
-                    <m:grow/>
-                  </m:dPr>
-                  <m:e>
-                    <m:r>
-                      <m:t>↓</m:t>
-                    </m:r>
-                  </m:e>
-                </m:d>
-                <m:d>
-                  <m:dPr>
-                    <m:begChr m:val=""/>
-                    <m:endChr m:val=""/>
-                    <m:grow/>
-                  </m:dPr>
-                  <m:e>
-                    <m:r>
-                      <m:t>⇓</m:t>
-                    </m:r>
-                  </m:e>
-                </m:d>
-                <m:d>
-                  <m:dPr>
-                    <m:begChr m:val=""/>
-                    <m:endChr m:val=""/>
-                    <m:grow/>
-                  </m:dPr>
-                  <m:e>
-                    <m:r>
-                      <m:t>↕</m:t>
-                    </m:r>
-                  </m:e>
-                </m:d>
-                <m:d>
-                  <m:dPr>
-                    <m:begChr m:val=""/>
-                    <m:endChr m:val=""/>
-                    <m:grow/>
-                  </m:dPr>
-                  <m:e>
-                    <m:r>
-                      <m:t>⇕</m:t>
-                    </m:r>
-                  </m:e>
-                </m:d>
+                <m:r>
+                  <m:t>a</m:t>
+                </m:r>
+                <m:r>
+                  <m:t>…</m:t>
+                </m:r>
+                <m:r>
+                  <m:t>a</m:t>
+                </m:r>
+                <m:r>
+                  <m:t> </m:t>
+                </m:r>
+                <m:r>
+                  <m:t>a</m:t>
+                </m:r>
+                <m:r>
+                  <m:t>⋮</m:t>
+                </m:r>
+                <m:r>
+                  <m:t>a</m:t>
+                </m:r>
+                <m:r>
+                  <m:t> </m:t>
+                </m:r>
+                <m:r>
+                  <m:t>a</m:t>
+                </m:r>
+                <m:r>
+                  <m:t>⋯</m:t>
+                </m:r>
+                <m:r>
+                  <m:t>a</m:t>
+                </m:r>
+                <m:r>
+                  <m:t> </m:t>
+                </m:r>
+                <m:r>
+                  <m:t>a</m:t>
+                </m:r>
+                <m:r>
+                  <m:t>⋱</m:t>
+                </m:r>
+                <m:r>
+                  <m:t>a</m:t>
+                </m:r>
               </m:oMath>
             </m:oMathPara>
           </w:p>
@@ -8608,95 +8327,6 @@
             </w:pPr>
             <w:r>
               <w:t xml:space="preserve">(28)</w:t>
-            </w:r>
-          </w:p>
-        </w:tc>
-      </w:tr>
-    </w:tbl>
-    <w:p>
-      <w:pPr>
-        <w:pStyle w:val="BodyText"/>
-      </w:pPr>
-      <w:r>
-        <w:t xml:space="preserve">Dots:</w:t>
-      </w:r>
-    </w:p>
-    <w:tbl>
-      <w:tblPr>
-        <w:tblStyle w:val="TableNormal"/>
-        <w:tblW w:type="pct" w:w="0.0"/>
-        <w:tblLook/>
-      </w:tblPr>
-      <w:tblGrid/>
-      <w:tr>
-        <w:tc>
-          <w:p>
-            <w:pPr>
-              <w:pStyle w:val="Compact"/>
-              <w:jc w:val="left"/>
-            </w:pPr>
-            <m:oMathPara>
-              <m:oMathParaPr>
-                <m:jc m:val="center"/>
-              </m:oMathParaPr>
-              <m:oMath>
-                <m:r>
-                  <m:t>a</m:t>
-                </m:r>
-                <m:r>
-                  <m:t>…</m:t>
-                </m:r>
-                <m:r>
-                  <m:t>a</m:t>
-                </m:r>
-                <m:r>
-                  <m:t> </m:t>
-                </m:r>
-                <m:r>
-                  <m:t>a</m:t>
-                </m:r>
-                <m:r>
-                  <m:t>⋮</m:t>
-                </m:r>
-                <m:r>
-                  <m:t>a</m:t>
-                </m:r>
-                <m:r>
-                  <m:t> </m:t>
-                </m:r>
-                <m:r>
-                  <m:t>a</m:t>
-                </m:r>
-                <m:r>
-                  <m:t>⋯</m:t>
-                </m:r>
-                <m:r>
-                  <m:t>a</m:t>
-                </m:r>
-                <m:r>
-                  <m:t> </m:t>
-                </m:r>
-                <m:r>
-                  <m:t>a</m:t>
-                </m:r>
-                <m:r>
-                  <m:t>⋱</m:t>
-                </m:r>
-                <m:r>
-                  <m:t>a</m:t>
-                </m:r>
-              </m:oMath>
-            </m:oMathPara>
-          </w:p>
-        </w:tc>
-        <w:tc>
-          <w:p>
-            <w:pPr>
-              <w:pStyle w:val="Compact"/>
-              <w:jc w:val="left"/>
-            </w:pPr>
-            <w:r>
-              <w:t xml:space="preserve">(29)</w:t>
             </w:r>
           </w:p>
         </w:tc>
@@ -8773,7 +8403,7 @@
               <w:jc w:val="left"/>
             </w:pPr>
             <w:r>
-              <w:t xml:space="preserve">(30)</w:t>
+              <w:t xml:space="preserve">(29)</w:t>
             </w:r>
           </w:p>
         </w:tc>
@@ -12946,6 +12576,20 @@
     </w:p>
     <w:p>
       <w:pPr>
+        <w:pStyle w:val="FirstParagraph"/>
+      </w:pPr>
+      <w:r>
+        <w:t xml:space="preserve">Underbrace and overbrace aren’t working correctly in Word - find out why since I know that</w:t>
+      </w:r>
+      <w:r>
+        <w:t xml:space="preserve"> </w:t>
+      </w:r>
+      <w:r>
+        <w:t xml:space="preserve">we can do this in Word.</w:t>
+      </w:r>
+    </w:p>
+    <w:p>
+      <w:pPr>
         <w:pStyle w:val="Compact"/>
       </w:pPr>
       <m:oMathPara>
@@ -15675,7 +15319,7 @@
     </w:lvl>
   </w:abstractNum>
   <w:abstractNum w:abstractNumId="990">
-    <w:nsid w:val="50db4699"/>
+    <w:nsid w:val="36327838"/>
     <w:multiLevelType w:val="multilevel"/>
     <w:lvl w:ilvl="0">
       <w:numFmt w:val="bullet"/>
@@ -15756,7 +15400,7 @@
     </w:lvl>
   </w:abstractNum>
   <w:abstractNum w:abstractNumId="991">
-    <w:nsid w:val="fc88809c"/>
+    <w:nsid w:val="fe8c01b8"/>
     <w:multiLevelType w:val="multilevel"/>
     <w:lvl w:ilvl="0">
       <w:numFmt w:val="bullet"/>
@@ -15837,7 +15481,7 @@
     </w:lvl>
   </w:abstractNum>
   <w:abstractNum w:abstractNumId="99201">
-    <w:nsid w:val="256a6895"/>
+    <w:nsid w:val="7a2d9700"/>
     <w:multiLevelType w:val="multilevel"/>
     <w:lvl w:ilvl="0">
       <w:start w:val="1"/>

</xml_diff>